<commit_message>
Commented, Added CRC and UML
</commit_message>
<xml_diff>
--- a/Documentation/Game-Design-Document-Draft-0.0.1.docx
+++ b/Documentation/Game-Design-Document-Draft-0.0.1.docx
@@ -49,7 +49,7 @@
             <v:path o:extrusionok="f" gradientshapeok="t" o:connecttype="rect"/>
             <o:lock v:ext="edit" aspectratio="t"/>
           </v:shapetype>
-          <v:shape id="Picture 1352372269" o:spid="_x0000_i1025" type="#_x0000_t75" style="width:243pt;height:136.2pt;visibility:visible;mso-wrap-style:square">
+          <v:shape id="Picture 1352372269" o:spid="_x0000_i1025" type="#_x0000_t75" style="width:242.6pt;height:136.25pt;visibility:visible;mso-wrap-style:square">
             <v:imagedata r:id="rId11" o:title=""/>
           </v:shape>
         </w:pict>
@@ -132,7 +132,6 @@
         <w:rPr>
           <w:sz w:val="36"/>
           <w:szCs w:val="36"/>
-          <w:lang w:val="ga-IE"/>
         </w:rPr>
       </w:pPr>
       <w:r>
@@ -145,6 +144,48 @@
     </w:p>
     <w:p>
       <w:pPr>
+        <w:jc w:val="center"/>
+        <w:rPr>
+          <w:sz w:val="36"/>
+          <w:szCs w:val="36"/>
+          <w:lang w:val="ga-IE"/>
+        </w:rPr>
+      </w:pPr>
+    </w:p>
+    <w:p>
+      <w:pPr>
+        <w:jc w:val="center"/>
+        <w:rPr>
+          <w:b/>
+          <w:bCs/>
+          <w:sz w:val="36"/>
+          <w:szCs w:val="36"/>
+        </w:rPr>
+      </w:pPr>
+      <w:r>
+        <w:rPr>
+          <w:b/>
+          <w:bCs/>
+          <w:sz w:val="36"/>
+          <w:szCs w:val="36"/>
+        </w:rPr>
+        <w:t>[24/04/2023]</w:t>
+      </w:r>
+    </w:p>
+    <w:p>
+      <w:pPr>
+        <w:jc w:val="center"/>
+        <w:rPr>
+          <w:b/>
+          <w:bCs/>
+          <w:sz w:val="36"/>
+          <w:szCs w:val="36"/>
+          <w:lang w:val="ga-IE"/>
+        </w:rPr>
+      </w:pPr>
+    </w:p>
+    <w:p>
+      <w:pPr>
         <w:pStyle w:val="Heading1"/>
         <w:rPr>
           <w:lang w:val="ga-IE"/>
@@ -154,18 +195,10 @@
     <w:p>
       <w:pPr>
         <w:pStyle w:val="Heading1"/>
-        <w:jc w:val="center"/>
         <w:rPr>
           <w:lang w:val="ga-IE"/>
         </w:rPr>
       </w:pPr>
-      <w:r>
-        <w:rPr>
-          <w:sz w:val="32"/>
-          <w:szCs w:val="32"/>
-        </w:rPr>
-        <w:t>[24/04/2023]</w:t>
-      </w:r>
     </w:p>
     <w:p>
       <w:pPr>
@@ -178,30 +211,6 @@
     <w:p>
       <w:pPr>
         <w:pStyle w:val="Heading1"/>
-        <w:rPr>
-          <w:lang w:val="ga-IE"/>
-        </w:rPr>
-      </w:pPr>
-    </w:p>
-    <w:p>
-      <w:pPr>
-        <w:pStyle w:val="Heading1"/>
-        <w:rPr>
-          <w:lang w:val="ga-IE"/>
-        </w:rPr>
-      </w:pPr>
-    </w:p>
-    <w:p>
-      <w:pPr>
-        <w:pStyle w:val="Heading1"/>
-        <w:rPr>
-          <w:lang w:val="ga-IE"/>
-        </w:rPr>
-      </w:pPr>
-    </w:p>
-    <w:p>
-      <w:pPr>
-        <w:pStyle w:val="Heading1"/>
       </w:pPr>
       <w:r>
         <w:br w:type="page"/>
@@ -212,10 +221,14 @@
         <w:pStyle w:val="TOCHeading"/>
       </w:pPr>
       <w:bookmarkStart w:id="0" w:name="_Toc132656961"/>
+      <w:bookmarkStart w:id="1" w:name="_Toc133350151"/>
+      <w:bookmarkStart w:id="2" w:name="_Toc133350259"/>
       <w:r>
         <w:t>Contents</w:t>
       </w:r>
       <w:bookmarkEnd w:id="0"/>
+      <w:bookmarkEnd w:id="1"/>
+      <w:bookmarkEnd w:id="2"/>
     </w:p>
     <w:p>
       <w:pPr>
@@ -255,7 +268,7 @@
           <w:lang w:eastAsia="en-IE"/>
         </w:rPr>
       </w:pPr>
-      <w:hyperlink w:anchor="_Toc132656962" w:history="1">
+      <w:hyperlink w:anchor="_Toc133350260" w:history="1">
         <w:r>
           <w:rPr>
             <w:rStyle w:val="Hyperlink"/>
@@ -282,7 +295,7 @@
             <w:noProof/>
             <w:webHidden/>
           </w:rPr>
-          <w:instrText xml:space="preserve"> PAGEREF _Toc132656962 \h </w:instrText>
+          <w:instrText xml:space="preserve"> PAGEREF _Toc133350260 \h </w:instrText>
         </w:r>
         <w:r>
           <w:rPr>
@@ -327,7 +340,7 @@
           <w:lang w:eastAsia="en-IE"/>
         </w:rPr>
       </w:pPr>
-      <w:hyperlink w:anchor="_Toc132656963" w:history="1">
+      <w:hyperlink w:anchor="_Toc133350261" w:history="1">
         <w:r>
           <w:rPr>
             <w:rStyle w:val="Hyperlink"/>
@@ -354,7 +367,7 @@
             <w:noProof/>
             <w:webHidden/>
           </w:rPr>
-          <w:instrText xml:space="preserve"> PAGEREF _Toc132656963 \h </w:instrText>
+          <w:instrText xml:space="preserve"> PAGEREF _Toc133350261 \h </w:instrText>
         </w:r>
         <w:r>
           <w:rPr>
@@ -399,7 +412,7 @@
           <w:lang w:eastAsia="en-IE"/>
         </w:rPr>
       </w:pPr>
-      <w:hyperlink w:anchor="_Toc132656964" w:history="1">
+      <w:hyperlink w:anchor="_Toc133350262" w:history="1">
         <w:r>
           <w:rPr>
             <w:rStyle w:val="Hyperlink"/>
@@ -426,7 +439,7 @@
             <w:noProof/>
             <w:webHidden/>
           </w:rPr>
-          <w:instrText xml:space="preserve"> PAGEREF _Toc132656964 \h </w:instrText>
+          <w:instrText xml:space="preserve"> PAGEREF _Toc133350262 \h </w:instrText>
         </w:r>
         <w:r>
           <w:rPr>
@@ -471,7 +484,7 @@
           <w:lang w:eastAsia="en-IE"/>
         </w:rPr>
       </w:pPr>
-      <w:hyperlink w:anchor="_Toc132656965" w:history="1">
+      <w:hyperlink w:anchor="_Toc133350263" w:history="1">
         <w:r>
           <w:rPr>
             <w:rStyle w:val="Hyperlink"/>
@@ -498,7 +511,7 @@
             <w:noProof/>
             <w:webHidden/>
           </w:rPr>
-          <w:instrText xml:space="preserve"> PAGEREF _Toc132656965 \h </w:instrText>
+          <w:instrText xml:space="preserve"> PAGEREF _Toc133350263 \h </w:instrText>
         </w:r>
         <w:r>
           <w:rPr>
@@ -518,7 +531,7 @@
             <w:noProof/>
             <w:webHidden/>
           </w:rPr>
-          <w:t>4</w:t>
+          <w:t>6</w:t>
         </w:r>
         <w:r>
           <w:rPr>
@@ -543,7 +556,7 @@
           <w:lang w:eastAsia="en-IE"/>
         </w:rPr>
       </w:pPr>
-      <w:hyperlink w:anchor="_Toc132656966" w:history="1">
+      <w:hyperlink w:anchor="_Toc133350264" w:history="1">
         <w:r>
           <w:rPr>
             <w:rStyle w:val="Hyperlink"/>
@@ -570,7 +583,7 @@
             <w:noProof/>
             <w:webHidden/>
           </w:rPr>
-          <w:instrText xml:space="preserve"> PAGEREF _Toc132656966 \h </w:instrText>
+          <w:instrText xml:space="preserve"> PAGEREF _Toc133350264 \h </w:instrText>
         </w:r>
         <w:r>
           <w:rPr>
@@ -590,7 +603,7 @@
             <w:noProof/>
             <w:webHidden/>
           </w:rPr>
-          <w:t>4</w:t>
+          <w:t>6</w:t>
         </w:r>
         <w:r>
           <w:rPr>
@@ -615,7 +628,7 @@
           <w:lang w:eastAsia="en-IE"/>
         </w:rPr>
       </w:pPr>
-      <w:hyperlink w:anchor="_Toc132656967" w:history="1">
+      <w:hyperlink w:anchor="_Toc133350265" w:history="1">
         <w:r>
           <w:rPr>
             <w:rStyle w:val="Hyperlink"/>
@@ -642,7 +655,7 @@
             <w:noProof/>
             <w:webHidden/>
           </w:rPr>
-          <w:instrText xml:space="preserve"> PAGEREF _Toc132656967 \h </w:instrText>
+          <w:instrText xml:space="preserve"> PAGEREF _Toc133350265 \h </w:instrText>
         </w:r>
         <w:r>
           <w:rPr>
@@ -662,7 +675,7 @@
             <w:noProof/>
             <w:webHidden/>
           </w:rPr>
-          <w:t>6</w:t>
+          <w:t>8</w:t>
         </w:r>
         <w:r>
           <w:rPr>
@@ -687,7 +700,7 @@
           <w:lang w:eastAsia="en-IE"/>
         </w:rPr>
       </w:pPr>
-      <w:hyperlink w:anchor="_Toc132656968" w:history="1">
+      <w:hyperlink w:anchor="_Toc133350266" w:history="1">
         <w:r>
           <w:rPr>
             <w:rStyle w:val="Hyperlink"/>
@@ -714,7 +727,7 @@
             <w:noProof/>
             <w:webHidden/>
           </w:rPr>
-          <w:instrText xml:space="preserve"> PAGEREF _Toc132656968 \h </w:instrText>
+          <w:instrText xml:space="preserve"> PAGEREF _Toc133350266 \h </w:instrText>
         </w:r>
         <w:r>
           <w:rPr>
@@ -734,7 +747,7 @@
             <w:noProof/>
             <w:webHidden/>
           </w:rPr>
-          <w:t>6</w:t>
+          <w:t>8</w:t>
         </w:r>
         <w:r>
           <w:rPr>
@@ -759,7 +772,7 @@
           <w:lang w:eastAsia="en-IE"/>
         </w:rPr>
       </w:pPr>
-      <w:hyperlink w:anchor="_Toc132656969" w:history="1">
+      <w:hyperlink w:anchor="_Toc133350267" w:history="1">
         <w:r>
           <w:rPr>
             <w:rStyle w:val="Hyperlink"/>
@@ -786,7 +799,7 @@
             <w:noProof/>
             <w:webHidden/>
           </w:rPr>
-          <w:instrText xml:space="preserve"> PAGEREF _Toc132656969 \h </w:instrText>
+          <w:instrText xml:space="preserve"> PAGEREF _Toc133350267 \h </w:instrText>
         </w:r>
         <w:r>
           <w:rPr>
@@ -806,7 +819,7 @@
             <w:noProof/>
             <w:webHidden/>
           </w:rPr>
-          <w:t>6</w:t>
+          <w:t>8</w:t>
         </w:r>
         <w:r>
           <w:rPr>
@@ -831,7 +844,7 @@
           <w:lang w:eastAsia="en-IE"/>
         </w:rPr>
       </w:pPr>
-      <w:hyperlink w:anchor="_Toc132656970" w:history="1">
+      <w:hyperlink w:anchor="_Toc133350268" w:history="1">
         <w:r>
           <w:rPr>
             <w:rStyle w:val="Hyperlink"/>
@@ -858,7 +871,7 @@
             <w:noProof/>
             <w:webHidden/>
           </w:rPr>
-          <w:instrText xml:space="preserve"> PAGEREF _Toc132656970 \h </w:instrText>
+          <w:instrText xml:space="preserve"> PAGEREF _Toc133350268 \h </w:instrText>
         </w:r>
         <w:r>
           <w:rPr>
@@ -878,7 +891,7 @@
             <w:noProof/>
             <w:webHidden/>
           </w:rPr>
-          <w:t>6</w:t>
+          <w:t>8</w:t>
         </w:r>
         <w:r>
           <w:rPr>
@@ -903,7 +916,7 @@
           <w:lang w:eastAsia="en-IE"/>
         </w:rPr>
       </w:pPr>
-      <w:hyperlink w:anchor="_Toc132656971" w:history="1">
+      <w:hyperlink w:anchor="_Toc133350269" w:history="1">
         <w:r>
           <w:rPr>
             <w:rStyle w:val="Hyperlink"/>
@@ -930,7 +943,7 @@
             <w:noProof/>
             <w:webHidden/>
           </w:rPr>
-          <w:instrText xml:space="preserve"> PAGEREF _Toc132656971 \h </w:instrText>
+          <w:instrText xml:space="preserve"> PAGEREF _Toc133350269 \h </w:instrText>
         </w:r>
         <w:r>
           <w:rPr>
@@ -950,7 +963,7 @@
             <w:noProof/>
             <w:webHidden/>
           </w:rPr>
-          <w:t>6</w:t>
+          <w:t>8</w:t>
         </w:r>
         <w:r>
           <w:rPr>
@@ -975,7 +988,7 @@
           <w:lang w:eastAsia="en-IE"/>
         </w:rPr>
       </w:pPr>
-      <w:hyperlink w:anchor="_Toc132656972" w:history="1">
+      <w:hyperlink w:anchor="_Toc133350270" w:history="1">
         <w:r>
           <w:rPr>
             <w:rStyle w:val="Hyperlink"/>
@@ -1002,7 +1015,7 @@
             <w:noProof/>
             <w:webHidden/>
           </w:rPr>
-          <w:instrText xml:space="preserve"> PAGEREF _Toc132656972 \h </w:instrText>
+          <w:instrText xml:space="preserve"> PAGEREF _Toc133350270 \h </w:instrText>
         </w:r>
         <w:r>
           <w:rPr>
@@ -1022,7 +1035,7 @@
             <w:noProof/>
             <w:webHidden/>
           </w:rPr>
-          <w:t>6</w:t>
+          <w:t>9</w:t>
         </w:r>
         <w:r>
           <w:rPr>
@@ -1047,7 +1060,7 @@
           <w:lang w:eastAsia="en-IE"/>
         </w:rPr>
       </w:pPr>
-      <w:hyperlink w:anchor="_Toc132656973" w:history="1">
+      <w:hyperlink w:anchor="_Toc133350271" w:history="1">
         <w:r>
           <w:rPr>
             <w:rStyle w:val="Hyperlink"/>
@@ -1074,7 +1087,7 @@
             <w:noProof/>
             <w:webHidden/>
           </w:rPr>
-          <w:instrText xml:space="preserve"> PAGEREF _Toc132656973 \h </w:instrText>
+          <w:instrText xml:space="preserve"> PAGEREF _Toc133350271 \h </w:instrText>
         </w:r>
         <w:r>
           <w:rPr>
@@ -1094,7 +1107,7 @@
             <w:noProof/>
             <w:webHidden/>
           </w:rPr>
-          <w:t>6</w:t>
+          <w:t>9</w:t>
         </w:r>
         <w:r>
           <w:rPr>
@@ -1119,7 +1132,7 @@
           <w:lang w:eastAsia="en-IE"/>
         </w:rPr>
       </w:pPr>
-      <w:hyperlink w:anchor="_Toc132656974" w:history="1">
+      <w:hyperlink w:anchor="_Toc133350272" w:history="1">
         <w:r>
           <w:rPr>
             <w:rStyle w:val="Hyperlink"/>
@@ -1146,7 +1159,7 @@
             <w:noProof/>
             <w:webHidden/>
           </w:rPr>
-          <w:instrText xml:space="preserve"> PAGEREF _Toc132656974 \h </w:instrText>
+          <w:instrText xml:space="preserve"> PAGEREF _Toc133350272 \h </w:instrText>
         </w:r>
         <w:r>
           <w:rPr>
@@ -1166,7 +1179,7 @@
             <w:noProof/>
             <w:webHidden/>
           </w:rPr>
-          <w:t>6</w:t>
+          <w:t>9</w:t>
         </w:r>
         <w:r>
           <w:rPr>
@@ -1191,7 +1204,7 @@
           <w:lang w:eastAsia="en-IE"/>
         </w:rPr>
       </w:pPr>
-      <w:hyperlink w:anchor="_Toc132656975" w:history="1">
+      <w:hyperlink w:anchor="_Toc133350273" w:history="1">
         <w:r>
           <w:rPr>
             <w:rStyle w:val="Hyperlink"/>
@@ -1218,7 +1231,7 @@
             <w:noProof/>
             <w:webHidden/>
           </w:rPr>
-          <w:instrText xml:space="preserve"> PAGEREF _Toc132656975 \h </w:instrText>
+          <w:instrText xml:space="preserve"> PAGEREF _Toc133350273 \h </w:instrText>
         </w:r>
         <w:r>
           <w:rPr>
@@ -1238,7 +1251,7 @@
             <w:noProof/>
             <w:webHidden/>
           </w:rPr>
-          <w:t>6</w:t>
+          <w:t>9</w:t>
         </w:r>
         <w:r>
           <w:rPr>
@@ -1263,7 +1276,7 @@
           <w:lang w:eastAsia="en-IE"/>
         </w:rPr>
       </w:pPr>
-      <w:hyperlink w:anchor="_Toc132656976" w:history="1">
+      <w:hyperlink w:anchor="_Toc133350274" w:history="1">
         <w:r>
           <w:rPr>
             <w:rStyle w:val="Hyperlink"/>
@@ -1290,7 +1303,7 @@
             <w:noProof/>
             <w:webHidden/>
           </w:rPr>
-          <w:instrText xml:space="preserve"> PAGEREF _Toc132656976 \h </w:instrText>
+          <w:instrText xml:space="preserve"> PAGEREF _Toc133350274 \h </w:instrText>
         </w:r>
         <w:r>
           <w:rPr>
@@ -1310,7 +1323,7 @@
             <w:noProof/>
             <w:webHidden/>
           </w:rPr>
-          <w:t>7</w:t>
+          <w:t>10</w:t>
         </w:r>
         <w:r>
           <w:rPr>
@@ -1335,7 +1348,7 @@
           <w:lang w:eastAsia="en-IE"/>
         </w:rPr>
       </w:pPr>
-      <w:hyperlink w:anchor="_Toc132656977" w:history="1">
+      <w:hyperlink w:anchor="_Toc133350275" w:history="1">
         <w:r>
           <w:rPr>
             <w:rStyle w:val="Hyperlink"/>
@@ -1362,7 +1375,7 @@
             <w:noProof/>
             <w:webHidden/>
           </w:rPr>
-          <w:instrText xml:space="preserve"> PAGEREF _Toc132656977 \h </w:instrText>
+          <w:instrText xml:space="preserve"> PAGEREF _Toc133350275 \h </w:instrText>
         </w:r>
         <w:r>
           <w:rPr>
@@ -1382,7 +1395,7 @@
             <w:noProof/>
             <w:webHidden/>
           </w:rPr>
-          <w:t>7</w:t>
+          <w:t>10</w:t>
         </w:r>
         <w:r>
           <w:rPr>
@@ -1407,7 +1420,7 @@
           <w:lang w:eastAsia="en-IE"/>
         </w:rPr>
       </w:pPr>
-      <w:hyperlink w:anchor="_Toc132656978" w:history="1">
+      <w:hyperlink w:anchor="_Toc133350276" w:history="1">
         <w:r>
           <w:rPr>
             <w:rStyle w:val="Hyperlink"/>
@@ -1434,7 +1447,7 @@
             <w:noProof/>
             <w:webHidden/>
           </w:rPr>
-          <w:instrText xml:space="preserve"> PAGEREF _Toc132656978 \h </w:instrText>
+          <w:instrText xml:space="preserve"> PAGEREF _Toc133350276 \h </w:instrText>
         </w:r>
         <w:r>
           <w:rPr>
@@ -1454,7 +1467,7 @@
             <w:noProof/>
             <w:webHidden/>
           </w:rPr>
-          <w:t>7</w:t>
+          <w:t>10</w:t>
         </w:r>
         <w:r>
           <w:rPr>
@@ -1479,7 +1492,7 @@
           <w:lang w:eastAsia="en-IE"/>
         </w:rPr>
       </w:pPr>
-      <w:hyperlink w:anchor="_Toc132656979" w:history="1">
+      <w:hyperlink w:anchor="_Toc133350277" w:history="1">
         <w:r>
           <w:rPr>
             <w:rStyle w:val="Hyperlink"/>
@@ -1506,7 +1519,7 @@
             <w:noProof/>
             <w:webHidden/>
           </w:rPr>
-          <w:instrText xml:space="preserve"> PAGEREF _Toc132656979 \h </w:instrText>
+          <w:instrText xml:space="preserve"> PAGEREF _Toc133350277 \h </w:instrText>
         </w:r>
         <w:r>
           <w:rPr>
@@ -1526,7 +1539,7 @@
             <w:noProof/>
             <w:webHidden/>
           </w:rPr>
-          <w:t>7</w:t>
+          <w:t>10</w:t>
         </w:r>
         <w:r>
           <w:rPr>
@@ -1551,7 +1564,7 @@
           <w:lang w:eastAsia="en-IE"/>
         </w:rPr>
       </w:pPr>
-      <w:hyperlink w:anchor="_Toc132656980" w:history="1">
+      <w:hyperlink w:anchor="_Toc133350278" w:history="1">
         <w:r>
           <w:rPr>
             <w:rStyle w:val="Hyperlink"/>
@@ -1578,7 +1591,7 @@
             <w:noProof/>
             <w:webHidden/>
           </w:rPr>
-          <w:instrText xml:space="preserve"> PAGEREF _Toc132656980 \h </w:instrText>
+          <w:instrText xml:space="preserve"> PAGEREF _Toc133350278 \h </w:instrText>
         </w:r>
         <w:r>
           <w:rPr>
@@ -1598,7 +1611,7 @@
             <w:noProof/>
             <w:webHidden/>
           </w:rPr>
-          <w:t>7</w:t>
+          <w:t>10</w:t>
         </w:r>
         <w:r>
           <w:rPr>
@@ -1623,7 +1636,7 @@
           <w:lang w:eastAsia="en-IE"/>
         </w:rPr>
       </w:pPr>
-      <w:hyperlink w:anchor="_Toc132656981" w:history="1">
+      <w:hyperlink w:anchor="_Toc133350279" w:history="1">
         <w:r>
           <w:rPr>
             <w:rStyle w:val="Hyperlink"/>
@@ -1650,7 +1663,7 @@
             <w:noProof/>
             <w:webHidden/>
           </w:rPr>
-          <w:instrText xml:space="preserve"> PAGEREF _Toc132656981 \h </w:instrText>
+          <w:instrText xml:space="preserve"> PAGEREF _Toc133350279 \h </w:instrText>
         </w:r>
         <w:r>
           <w:rPr>
@@ -1670,7 +1683,7 @@
             <w:noProof/>
             <w:webHidden/>
           </w:rPr>
-          <w:t>7</w:t>
+          <w:t>10</w:t>
         </w:r>
         <w:r>
           <w:rPr>
@@ -1695,7 +1708,7 @@
           <w:lang w:eastAsia="en-IE"/>
         </w:rPr>
       </w:pPr>
-      <w:hyperlink w:anchor="_Toc132656982" w:history="1">
+      <w:hyperlink w:anchor="_Toc133350280" w:history="1">
         <w:r>
           <w:rPr>
             <w:rStyle w:val="Hyperlink"/>
@@ -1722,7 +1735,7 @@
             <w:noProof/>
             <w:webHidden/>
           </w:rPr>
-          <w:instrText xml:space="preserve"> PAGEREF _Toc132656982 \h </w:instrText>
+          <w:instrText xml:space="preserve"> PAGEREF _Toc133350280 \h </w:instrText>
         </w:r>
         <w:r>
           <w:rPr>
@@ -1742,7 +1755,7 @@
             <w:noProof/>
             <w:webHidden/>
           </w:rPr>
-          <w:t>7</w:t>
+          <w:t>10</w:t>
         </w:r>
         <w:r>
           <w:rPr>
@@ -1767,7 +1780,7 @@
           <w:lang w:eastAsia="en-IE"/>
         </w:rPr>
       </w:pPr>
-      <w:hyperlink w:anchor="_Toc132656983" w:history="1">
+      <w:hyperlink w:anchor="_Toc133350281" w:history="1">
         <w:r>
           <w:rPr>
             <w:rStyle w:val="Hyperlink"/>
@@ -1794,7 +1807,7 @@
             <w:noProof/>
             <w:webHidden/>
           </w:rPr>
-          <w:instrText xml:space="preserve"> PAGEREF _Toc132656983 \h </w:instrText>
+          <w:instrText xml:space="preserve"> PAGEREF _Toc133350281 \h </w:instrText>
         </w:r>
         <w:r>
           <w:rPr>
@@ -1814,7 +1827,7 @@
             <w:noProof/>
             <w:webHidden/>
           </w:rPr>
-          <w:t>7</w:t>
+          <w:t>10</w:t>
         </w:r>
         <w:r>
           <w:rPr>
@@ -1839,7 +1852,7 @@
           <w:lang w:eastAsia="en-IE"/>
         </w:rPr>
       </w:pPr>
-      <w:hyperlink w:anchor="_Toc132656984" w:history="1">
+      <w:hyperlink w:anchor="_Toc133350282" w:history="1">
         <w:r>
           <w:rPr>
             <w:rStyle w:val="Hyperlink"/>
@@ -1866,7 +1879,7 @@
             <w:noProof/>
             <w:webHidden/>
           </w:rPr>
-          <w:instrText xml:space="preserve"> PAGEREF _Toc132656984 \h </w:instrText>
+          <w:instrText xml:space="preserve"> PAGEREF _Toc133350282 \h </w:instrText>
         </w:r>
         <w:r>
           <w:rPr>
@@ -1886,7 +1899,7 @@
             <w:noProof/>
             <w:webHidden/>
           </w:rPr>
-          <w:t>8</w:t>
+          <w:t>11</w:t>
         </w:r>
         <w:r>
           <w:rPr>
@@ -1911,7 +1924,7 @@
           <w:lang w:eastAsia="en-IE"/>
         </w:rPr>
       </w:pPr>
-      <w:hyperlink w:anchor="_Toc132656985" w:history="1">
+      <w:hyperlink w:anchor="_Toc133350283" w:history="1">
         <w:r>
           <w:rPr>
             <w:rStyle w:val="Hyperlink"/>
@@ -1938,7 +1951,7 @@
             <w:noProof/>
             <w:webHidden/>
           </w:rPr>
-          <w:instrText xml:space="preserve"> PAGEREF _Toc132656985 \h </w:instrText>
+          <w:instrText xml:space="preserve"> PAGEREF _Toc133350283 \h </w:instrText>
         </w:r>
         <w:r>
           <w:rPr>
@@ -1958,7 +1971,7 @@
             <w:noProof/>
             <w:webHidden/>
           </w:rPr>
-          <w:t>8</w:t>
+          <w:t>11</w:t>
         </w:r>
         <w:r>
           <w:rPr>
@@ -1983,7 +1996,7 @@
           <w:lang w:eastAsia="en-IE"/>
         </w:rPr>
       </w:pPr>
-      <w:hyperlink w:anchor="_Toc132656986" w:history="1">
+      <w:hyperlink w:anchor="_Toc133350284" w:history="1">
         <w:r>
           <w:rPr>
             <w:rStyle w:val="Hyperlink"/>
@@ -2010,7 +2023,7 @@
             <w:noProof/>
             <w:webHidden/>
           </w:rPr>
-          <w:instrText xml:space="preserve"> PAGEREF _Toc132656986 \h </w:instrText>
+          <w:instrText xml:space="preserve"> PAGEREF _Toc133350284 \h </w:instrText>
         </w:r>
         <w:r>
           <w:rPr>
@@ -2030,7 +2043,7 @@
             <w:noProof/>
             <w:webHidden/>
           </w:rPr>
-          <w:t>8</w:t>
+          <w:t>11</w:t>
         </w:r>
         <w:r>
           <w:rPr>
@@ -2055,13 +2068,13 @@
           <w:lang w:eastAsia="en-IE"/>
         </w:rPr>
       </w:pPr>
-      <w:hyperlink w:anchor="_Toc132656987" w:history="1">
+      <w:hyperlink w:anchor="_Toc133350285" w:history="1">
         <w:r>
           <w:rPr>
             <w:rStyle w:val="Hyperlink"/>
             <w:noProof/>
           </w:rPr>
-          <w:t>Town</w:t>
+          <w:t>NPC Estate</w:t>
         </w:r>
         <w:r>
           <w:rPr>
@@ -2082,7 +2095,7 @@
             <w:noProof/>
             <w:webHidden/>
           </w:rPr>
-          <w:instrText xml:space="preserve"> PAGEREF _Toc132656987 \h </w:instrText>
+          <w:instrText xml:space="preserve"> PAGEREF _Toc133350285 \h </w:instrText>
         </w:r>
         <w:r>
           <w:rPr>
@@ -2102,7 +2115,7 @@
             <w:noProof/>
             <w:webHidden/>
           </w:rPr>
-          <w:t>8</w:t>
+          <w:t>11</w:t>
         </w:r>
         <w:r>
           <w:rPr>
@@ -2115,7 +2128,7 @@
     </w:p>
     <w:p>
       <w:pPr>
-        <w:pStyle w:val="TOC1"/>
+        <w:pStyle w:val="TOC3"/>
         <w:tabs>
           <w:tab w:val="right" w:leader="dot" w:pos="9016"/>
         </w:tabs>
@@ -2127,13 +2140,13 @@
           <w:lang w:eastAsia="en-IE"/>
         </w:rPr>
       </w:pPr>
-      <w:hyperlink w:anchor="_Toc132656988" w:history="1">
+      <w:hyperlink w:anchor="_Toc133350286" w:history="1">
         <w:r>
           <w:rPr>
             <w:rStyle w:val="Hyperlink"/>
             <w:noProof/>
           </w:rPr>
-          <w:t>Game Characters</w:t>
+          <w:t>Town</w:t>
         </w:r>
         <w:r>
           <w:rPr>
@@ -2154,7 +2167,7 @@
             <w:noProof/>
             <w:webHidden/>
           </w:rPr>
-          <w:instrText xml:space="preserve"> PAGEREF _Toc132656988 \h </w:instrText>
+          <w:instrText xml:space="preserve"> PAGEREF _Toc133350286 \h </w:instrText>
         </w:r>
         <w:r>
           <w:rPr>
@@ -2174,7 +2187,7 @@
             <w:noProof/>
             <w:webHidden/>
           </w:rPr>
-          <w:t>9</w:t>
+          <w:t>11</w:t>
         </w:r>
         <w:r>
           <w:rPr>
@@ -2187,7 +2200,7 @@
     </w:p>
     <w:p>
       <w:pPr>
-        <w:pStyle w:val="TOC2"/>
+        <w:pStyle w:val="TOC3"/>
         <w:tabs>
           <w:tab w:val="right" w:leader="dot" w:pos="9016"/>
         </w:tabs>
@@ -2199,13 +2212,13 @@
           <w:lang w:eastAsia="en-IE"/>
         </w:rPr>
       </w:pPr>
-      <w:hyperlink w:anchor="_Toc132656989" w:history="1">
+      <w:hyperlink w:anchor="_Toc133350287" w:history="1">
         <w:r>
           <w:rPr>
             <w:rStyle w:val="Hyperlink"/>
             <w:noProof/>
           </w:rPr>
-          <w:t>Overview</w:t>
+          <w:t>Player House</w:t>
         </w:r>
         <w:r>
           <w:rPr>
@@ -2226,7 +2239,7 @@
             <w:noProof/>
             <w:webHidden/>
           </w:rPr>
-          <w:instrText xml:space="preserve"> PAGEREF _Toc132656989 \h </w:instrText>
+          <w:instrText xml:space="preserve"> PAGEREF _Toc133350287 \h </w:instrText>
         </w:r>
         <w:r>
           <w:rPr>
@@ -2246,7 +2259,7 @@
             <w:noProof/>
             <w:webHidden/>
           </w:rPr>
-          <w:t>9</w:t>
+          <w:t>11</w:t>
         </w:r>
         <w:r>
           <w:rPr>
@@ -2259,7 +2272,7 @@
     </w:p>
     <w:p>
       <w:pPr>
-        <w:pStyle w:val="TOC2"/>
+        <w:pStyle w:val="TOC1"/>
         <w:tabs>
           <w:tab w:val="right" w:leader="dot" w:pos="9016"/>
         </w:tabs>
@@ -2271,13 +2284,13 @@
           <w:lang w:eastAsia="en-IE"/>
         </w:rPr>
       </w:pPr>
-      <w:hyperlink w:anchor="_Toc132656990" w:history="1">
+      <w:hyperlink w:anchor="_Toc133350288" w:history="1">
         <w:r>
           <w:rPr>
             <w:rStyle w:val="Hyperlink"/>
             <w:noProof/>
           </w:rPr>
-          <w:t>Shop Keepers</w:t>
+          <w:t>Game Characters</w:t>
         </w:r>
         <w:r>
           <w:rPr>
@@ -2298,7 +2311,7 @@
             <w:noProof/>
             <w:webHidden/>
           </w:rPr>
-          <w:instrText xml:space="preserve"> PAGEREF _Toc132656990 \h </w:instrText>
+          <w:instrText xml:space="preserve"> PAGEREF _Toc133350288 \h </w:instrText>
         </w:r>
         <w:r>
           <w:rPr>
@@ -2318,7 +2331,7 @@
             <w:noProof/>
             <w:webHidden/>
           </w:rPr>
-          <w:t>9</w:t>
+          <w:t>12</w:t>
         </w:r>
         <w:r>
           <w:rPr>
@@ -2343,13 +2356,13 @@
           <w:lang w:eastAsia="en-IE"/>
         </w:rPr>
       </w:pPr>
-      <w:hyperlink w:anchor="_Toc132656991" w:history="1">
+      <w:hyperlink w:anchor="_Toc133350289" w:history="1">
         <w:r>
           <w:rPr>
             <w:rStyle w:val="Hyperlink"/>
             <w:noProof/>
           </w:rPr>
-          <w:t>Civilian NPCs</w:t>
+          <w:t>Overview</w:t>
         </w:r>
         <w:r>
           <w:rPr>
@@ -2370,7 +2383,7 @@
             <w:noProof/>
             <w:webHidden/>
           </w:rPr>
-          <w:instrText xml:space="preserve"> PAGEREF _Toc132656991 \h </w:instrText>
+          <w:instrText xml:space="preserve"> PAGEREF _Toc133350289 \h </w:instrText>
         </w:r>
         <w:r>
           <w:rPr>
@@ -2390,7 +2403,7 @@
             <w:noProof/>
             <w:webHidden/>
           </w:rPr>
-          <w:t>9</w:t>
+          <w:t>12</w:t>
         </w:r>
         <w:r>
           <w:rPr>
@@ -2403,7 +2416,7 @@
     </w:p>
     <w:p>
       <w:pPr>
-        <w:pStyle w:val="TOC1"/>
+        <w:pStyle w:val="TOC2"/>
         <w:tabs>
           <w:tab w:val="right" w:leader="dot" w:pos="9016"/>
         </w:tabs>
@@ -2415,13 +2428,13 @@
           <w:lang w:eastAsia="en-IE"/>
         </w:rPr>
       </w:pPr>
-      <w:hyperlink w:anchor="_Toc132656992" w:history="1">
+      <w:hyperlink w:anchor="_Toc133350290" w:history="1">
         <w:r>
           <w:rPr>
             <w:rStyle w:val="Hyperlink"/>
             <w:noProof/>
           </w:rPr>
-          <w:t>User Interface</w:t>
+          <w:t>Shop Keepers</w:t>
         </w:r>
         <w:r>
           <w:rPr>
@@ -2442,7 +2455,7 @@
             <w:noProof/>
             <w:webHidden/>
           </w:rPr>
-          <w:instrText xml:space="preserve"> PAGEREF _Toc132656992 \h </w:instrText>
+          <w:instrText xml:space="preserve"> PAGEREF _Toc133350290 \h </w:instrText>
         </w:r>
         <w:r>
           <w:rPr>
@@ -2462,7 +2475,7 @@
             <w:noProof/>
             <w:webHidden/>
           </w:rPr>
-          <w:t>9</w:t>
+          <w:t>12</w:t>
         </w:r>
         <w:r>
           <w:rPr>
@@ -2487,13 +2500,13 @@
           <w:lang w:eastAsia="en-IE"/>
         </w:rPr>
       </w:pPr>
-      <w:hyperlink w:anchor="_Toc132656993" w:history="1">
+      <w:hyperlink w:anchor="_Toc133350291" w:history="1">
         <w:r>
           <w:rPr>
             <w:rStyle w:val="Hyperlink"/>
             <w:noProof/>
           </w:rPr>
-          <w:t>Overview</w:t>
+          <w:t>Civilian NPCs</w:t>
         </w:r>
         <w:r>
           <w:rPr>
@@ -2514,7 +2527,7 @@
             <w:noProof/>
             <w:webHidden/>
           </w:rPr>
-          <w:instrText xml:space="preserve"> PAGEREF _Toc132656993 \h </w:instrText>
+          <w:instrText xml:space="preserve"> PAGEREF _Toc133350291 \h </w:instrText>
         </w:r>
         <w:r>
           <w:rPr>
@@ -2534,7 +2547,7 @@
             <w:noProof/>
             <w:webHidden/>
           </w:rPr>
-          <w:t>9</w:t>
+          <w:t>12</w:t>
         </w:r>
         <w:r>
           <w:rPr>
@@ -2547,7 +2560,7 @@
     </w:p>
     <w:p>
       <w:pPr>
-        <w:pStyle w:val="TOC3"/>
+        <w:pStyle w:val="TOC1"/>
         <w:tabs>
           <w:tab w:val="right" w:leader="dot" w:pos="9016"/>
         </w:tabs>
@@ -2559,13 +2572,13 @@
           <w:lang w:eastAsia="en-IE"/>
         </w:rPr>
       </w:pPr>
-      <w:hyperlink w:anchor="_Toc132656994" w:history="1">
+      <w:hyperlink w:anchor="_Toc133350292" w:history="1">
         <w:r>
           <w:rPr>
             <w:rStyle w:val="Hyperlink"/>
             <w:noProof/>
           </w:rPr>
-          <w:t>Inventory System</w:t>
+          <w:t>User Interface</w:t>
         </w:r>
         <w:r>
           <w:rPr>
@@ -2586,7 +2599,7 @@
             <w:noProof/>
             <w:webHidden/>
           </w:rPr>
-          <w:instrText xml:space="preserve"> PAGEREF _Toc132656994 \h </w:instrText>
+          <w:instrText xml:space="preserve"> PAGEREF _Toc133350292 \h </w:instrText>
         </w:r>
         <w:r>
           <w:rPr>
@@ -2606,7 +2619,7 @@
             <w:noProof/>
             <w:webHidden/>
           </w:rPr>
-          <w:t>9</w:t>
+          <w:t>12</w:t>
         </w:r>
         <w:r>
           <w:rPr>
@@ -2619,7 +2632,7 @@
     </w:p>
     <w:p>
       <w:pPr>
-        <w:pStyle w:val="TOC3"/>
+        <w:pStyle w:val="TOC2"/>
         <w:tabs>
           <w:tab w:val="right" w:leader="dot" w:pos="9016"/>
         </w:tabs>
@@ -2631,13 +2644,13 @@
           <w:lang w:eastAsia="en-IE"/>
         </w:rPr>
       </w:pPr>
-      <w:hyperlink w:anchor="_Toc132656995" w:history="1">
+      <w:hyperlink w:anchor="_Toc133350293" w:history="1">
         <w:r>
           <w:rPr>
             <w:rStyle w:val="Hyperlink"/>
             <w:noProof/>
           </w:rPr>
-          <w:t>Watch</w:t>
+          <w:t>Overview</w:t>
         </w:r>
         <w:r>
           <w:rPr>
@@ -2658,7 +2671,7 @@
             <w:noProof/>
             <w:webHidden/>
           </w:rPr>
-          <w:instrText xml:space="preserve"> PAGEREF _Toc132656995 \h </w:instrText>
+          <w:instrText xml:space="preserve"> PAGEREF _Toc133350293 \h </w:instrText>
         </w:r>
         <w:r>
           <w:rPr>
@@ -2678,7 +2691,7 @@
             <w:noProof/>
             <w:webHidden/>
           </w:rPr>
-          <w:t>9</w:t>
+          <w:t>12</w:t>
         </w:r>
         <w:r>
           <w:rPr>
@@ -2691,7 +2704,7 @@
     </w:p>
     <w:p>
       <w:pPr>
-        <w:pStyle w:val="TOC1"/>
+        <w:pStyle w:val="TOC3"/>
         <w:tabs>
           <w:tab w:val="right" w:leader="dot" w:pos="9016"/>
         </w:tabs>
@@ -2703,13 +2716,13 @@
           <w:lang w:eastAsia="en-IE"/>
         </w:rPr>
       </w:pPr>
-      <w:hyperlink w:anchor="_Toc132656996" w:history="1">
+      <w:hyperlink w:anchor="_Toc133350294" w:history="1">
         <w:r>
           <w:rPr>
             <w:rStyle w:val="Hyperlink"/>
             <w:noProof/>
           </w:rPr>
-          <w:t>Weapons</w:t>
+          <w:t>Inventory System</w:t>
         </w:r>
         <w:r>
           <w:rPr>
@@ -2730,7 +2743,7 @@
             <w:noProof/>
             <w:webHidden/>
           </w:rPr>
-          <w:instrText xml:space="preserve"> PAGEREF _Toc132656996 \h </w:instrText>
+          <w:instrText xml:space="preserve"> PAGEREF _Toc133350294 \h </w:instrText>
         </w:r>
         <w:r>
           <w:rPr>
@@ -2750,7 +2763,7 @@
             <w:noProof/>
             <w:webHidden/>
           </w:rPr>
-          <w:t>10</w:t>
+          <w:t>12</w:t>
         </w:r>
         <w:r>
           <w:rPr>
@@ -2763,7 +2776,7 @@
     </w:p>
     <w:p>
       <w:pPr>
-        <w:pStyle w:val="TOC2"/>
+        <w:pStyle w:val="TOC3"/>
         <w:tabs>
           <w:tab w:val="right" w:leader="dot" w:pos="9016"/>
         </w:tabs>
@@ -2775,13 +2788,13 @@
           <w:lang w:eastAsia="en-IE"/>
         </w:rPr>
       </w:pPr>
-      <w:hyperlink w:anchor="_Toc132656997" w:history="1">
+      <w:hyperlink w:anchor="_Toc133350295" w:history="1">
         <w:r>
           <w:rPr>
             <w:rStyle w:val="Hyperlink"/>
             <w:noProof/>
           </w:rPr>
-          <w:t>Overview</w:t>
+          <w:t>Watch</w:t>
         </w:r>
         <w:r>
           <w:rPr>
@@ -2802,7 +2815,7 @@
             <w:noProof/>
             <w:webHidden/>
           </w:rPr>
-          <w:instrText xml:space="preserve"> PAGEREF _Toc132656997 \h </w:instrText>
+          <w:instrText xml:space="preserve"> PAGEREF _Toc133350295 \h </w:instrText>
         </w:r>
         <w:r>
           <w:rPr>
@@ -2822,7 +2835,7 @@
             <w:noProof/>
             <w:webHidden/>
           </w:rPr>
-          <w:t>10</w:t>
+          <w:t>12</w:t>
         </w:r>
         <w:r>
           <w:rPr>
@@ -2847,13 +2860,13 @@
           <w:lang w:eastAsia="en-IE"/>
         </w:rPr>
       </w:pPr>
-      <w:hyperlink w:anchor="_Toc132656998" w:history="1">
+      <w:hyperlink w:anchor="_Toc133350296" w:history="1">
         <w:r>
           <w:rPr>
             <w:rStyle w:val="Hyperlink"/>
             <w:noProof/>
           </w:rPr>
-          <w:t>Sound Effects</w:t>
+          <w:t>Weapons</w:t>
         </w:r>
         <w:r>
           <w:rPr>
@@ -2874,7 +2887,7 @@
             <w:noProof/>
             <w:webHidden/>
           </w:rPr>
-          <w:instrText xml:space="preserve"> PAGEREF _Toc132656998 \h </w:instrText>
+          <w:instrText xml:space="preserve"> PAGEREF _Toc133350296 \h </w:instrText>
         </w:r>
         <w:r>
           <w:rPr>
@@ -2894,7 +2907,7 @@
             <w:noProof/>
             <w:webHidden/>
           </w:rPr>
-          <w:t>10</w:t>
+          <w:t>13</w:t>
         </w:r>
         <w:r>
           <w:rPr>
@@ -2919,7 +2932,7 @@
           <w:lang w:eastAsia="en-IE"/>
         </w:rPr>
       </w:pPr>
-      <w:hyperlink w:anchor="_Toc132656999" w:history="1">
+      <w:hyperlink w:anchor="_Toc133350297" w:history="1">
         <w:r>
           <w:rPr>
             <w:rStyle w:val="Hyperlink"/>
@@ -2946,7 +2959,7 @@
             <w:noProof/>
             <w:webHidden/>
           </w:rPr>
-          <w:instrText xml:space="preserve"> PAGEREF _Toc132656999 \h </w:instrText>
+          <w:instrText xml:space="preserve"> PAGEREF _Toc133350297 \h </w:instrText>
         </w:r>
         <w:r>
           <w:rPr>
@@ -2966,7 +2979,7 @@
             <w:noProof/>
             <w:webHidden/>
           </w:rPr>
-          <w:t>10</w:t>
+          <w:t>13</w:t>
         </w:r>
         <w:r>
           <w:rPr>
@@ -2979,7 +2992,7 @@
     </w:p>
     <w:p>
       <w:pPr>
-        <w:pStyle w:val="TOC3"/>
+        <w:pStyle w:val="TOC1"/>
         <w:tabs>
           <w:tab w:val="right" w:leader="dot" w:pos="9016"/>
         </w:tabs>
@@ -2991,13 +3004,13 @@
           <w:lang w:eastAsia="en-IE"/>
         </w:rPr>
       </w:pPr>
-      <w:hyperlink w:anchor="_Toc132657000" w:history="1">
+      <w:hyperlink w:anchor="_Toc133350298" w:history="1">
         <w:r>
           <w:rPr>
             <w:rStyle w:val="Hyperlink"/>
             <w:noProof/>
           </w:rPr>
-          <w:t>3D Sound</w:t>
+          <w:t>Sound Effects</w:t>
         </w:r>
         <w:r>
           <w:rPr>
@@ -3018,7 +3031,7 @@
             <w:noProof/>
             <w:webHidden/>
           </w:rPr>
-          <w:instrText xml:space="preserve"> PAGEREF _Toc132657000 \h </w:instrText>
+          <w:instrText xml:space="preserve"> PAGEREF _Toc133350298 \h </w:instrText>
         </w:r>
         <w:r>
           <w:rPr>
@@ -3038,7 +3051,7 @@
             <w:noProof/>
             <w:webHidden/>
           </w:rPr>
-          <w:t>10</w:t>
+          <w:t>13</w:t>
         </w:r>
         <w:r>
           <w:rPr>
@@ -3051,7 +3064,7 @@
     </w:p>
     <w:p>
       <w:pPr>
-        <w:pStyle w:val="TOC3"/>
+        <w:pStyle w:val="TOC2"/>
         <w:tabs>
           <w:tab w:val="right" w:leader="dot" w:pos="9016"/>
         </w:tabs>
@@ -3063,13 +3076,13 @@
           <w:lang w:eastAsia="en-IE"/>
         </w:rPr>
       </w:pPr>
-      <w:hyperlink w:anchor="_Toc132657001" w:history="1">
+      <w:hyperlink w:anchor="_Toc133350299" w:history="1">
         <w:r>
           <w:rPr>
             <w:rStyle w:val="Hyperlink"/>
             <w:noProof/>
           </w:rPr>
-          <w:t>Sound Design</w:t>
+          <w:t>Overview</w:t>
         </w:r>
         <w:r>
           <w:rPr>
@@ -3090,7 +3103,7 @@
             <w:noProof/>
             <w:webHidden/>
           </w:rPr>
-          <w:instrText xml:space="preserve"> PAGEREF _Toc132657001 \h </w:instrText>
+          <w:instrText xml:space="preserve"> PAGEREF _Toc133350299 \h </w:instrText>
         </w:r>
         <w:r>
           <w:rPr>
@@ -3110,7 +3123,7 @@
             <w:noProof/>
             <w:webHidden/>
           </w:rPr>
-          <w:t>10</w:t>
+          <w:t>13</w:t>
         </w:r>
         <w:r>
           <w:rPr>
@@ -3123,7 +3136,7 @@
     </w:p>
     <w:p>
       <w:pPr>
-        <w:pStyle w:val="TOC1"/>
+        <w:pStyle w:val="TOC3"/>
         <w:tabs>
           <w:tab w:val="right" w:leader="dot" w:pos="9016"/>
         </w:tabs>
@@ -3135,13 +3148,13 @@
           <w:lang w:eastAsia="en-IE"/>
         </w:rPr>
       </w:pPr>
-      <w:hyperlink w:anchor="_Toc132657002" w:history="1">
+      <w:hyperlink w:anchor="_Toc133350300" w:history="1">
         <w:r>
           <w:rPr>
             <w:rStyle w:val="Hyperlink"/>
             <w:noProof/>
           </w:rPr>
-          <w:t>Single-Player Game</w:t>
+          <w:t>3D Sound</w:t>
         </w:r>
         <w:r>
           <w:rPr>
@@ -3162,7 +3175,7 @@
             <w:noProof/>
             <w:webHidden/>
           </w:rPr>
-          <w:instrText xml:space="preserve"> PAGEREF _Toc132657002 \h </w:instrText>
+          <w:instrText xml:space="preserve"> PAGEREF _Toc133350300 \h </w:instrText>
         </w:r>
         <w:r>
           <w:rPr>
@@ -3182,7 +3195,7 @@
             <w:noProof/>
             <w:webHidden/>
           </w:rPr>
-          <w:t>11</w:t>
+          <w:t>13</w:t>
         </w:r>
         <w:r>
           <w:rPr>
@@ -3195,7 +3208,7 @@
     </w:p>
     <w:p>
       <w:pPr>
-        <w:pStyle w:val="TOC2"/>
+        <w:pStyle w:val="TOC3"/>
         <w:tabs>
           <w:tab w:val="right" w:leader="dot" w:pos="9016"/>
         </w:tabs>
@@ -3207,13 +3220,13 @@
           <w:lang w:eastAsia="en-IE"/>
         </w:rPr>
       </w:pPr>
-      <w:hyperlink w:anchor="_Toc132657003" w:history="1">
+      <w:hyperlink w:anchor="_Toc133350301" w:history="1">
         <w:r>
           <w:rPr>
             <w:rStyle w:val="Hyperlink"/>
             <w:noProof/>
           </w:rPr>
-          <w:t>Overview</w:t>
+          <w:t>Sound Design</w:t>
         </w:r>
         <w:r>
           <w:rPr>
@@ -3234,7 +3247,7 @@
             <w:noProof/>
             <w:webHidden/>
           </w:rPr>
-          <w:instrText xml:space="preserve"> PAGEREF _Toc132657003 \h </w:instrText>
+          <w:instrText xml:space="preserve"> PAGEREF _Toc133350301 \h </w:instrText>
         </w:r>
         <w:r>
           <w:rPr>
@@ -3254,7 +3267,7 @@
             <w:noProof/>
             <w:webHidden/>
           </w:rPr>
-          <w:t>11</w:t>
+          <w:t>13</w:t>
         </w:r>
         <w:r>
           <w:rPr>
@@ -3267,7 +3280,7 @@
     </w:p>
     <w:p>
       <w:pPr>
-        <w:pStyle w:val="TOC3"/>
+        <w:pStyle w:val="TOC1"/>
         <w:tabs>
           <w:tab w:val="right" w:leader="dot" w:pos="9016"/>
         </w:tabs>
@@ -3279,13 +3292,13 @@
           <w:lang w:eastAsia="en-IE"/>
         </w:rPr>
       </w:pPr>
-      <w:hyperlink w:anchor="_Toc132657004" w:history="1">
+      <w:hyperlink w:anchor="_Toc133350302" w:history="1">
         <w:r>
           <w:rPr>
             <w:rStyle w:val="Hyperlink"/>
             <w:noProof/>
           </w:rPr>
-          <w:t>Story</w:t>
+          <w:t>Single-Player Game</w:t>
         </w:r>
         <w:r>
           <w:rPr>
@@ -3306,7 +3319,7 @@
             <w:noProof/>
             <w:webHidden/>
           </w:rPr>
-          <w:instrText xml:space="preserve"> PAGEREF _Toc132657004 \h </w:instrText>
+          <w:instrText xml:space="preserve"> PAGEREF _Toc133350302 \h </w:instrText>
         </w:r>
         <w:r>
           <w:rPr>
@@ -3326,7 +3339,7 @@
             <w:noProof/>
             <w:webHidden/>
           </w:rPr>
-          <w:t>11</w:t>
+          <w:t>14</w:t>
         </w:r>
         <w:r>
           <w:rPr>
@@ -3339,7 +3352,7 @@
     </w:p>
     <w:p>
       <w:pPr>
-        <w:pStyle w:val="TOC3"/>
+        <w:pStyle w:val="TOC2"/>
         <w:tabs>
           <w:tab w:val="right" w:leader="dot" w:pos="9016"/>
         </w:tabs>
@@ -3351,13 +3364,13 @@
           <w:lang w:eastAsia="en-IE"/>
         </w:rPr>
       </w:pPr>
-      <w:hyperlink w:anchor="_Toc132657005" w:history="1">
+      <w:hyperlink w:anchor="_Toc133350303" w:history="1">
         <w:r>
           <w:rPr>
             <w:rStyle w:val="Hyperlink"/>
             <w:noProof/>
           </w:rPr>
-          <w:t>Hours of Gameplay</w:t>
+          <w:t>Overview</w:t>
         </w:r>
         <w:r>
           <w:rPr>
@@ -3378,7 +3391,7 @@
             <w:noProof/>
             <w:webHidden/>
           </w:rPr>
-          <w:instrText xml:space="preserve"> PAGEREF _Toc132657005 \h </w:instrText>
+          <w:instrText xml:space="preserve"> PAGEREF _Toc133350303 \h </w:instrText>
         </w:r>
         <w:r>
           <w:rPr>
@@ -3398,7 +3411,7 @@
             <w:noProof/>
             <w:webHidden/>
           </w:rPr>
-          <w:t>11</w:t>
+          <w:t>14</w:t>
         </w:r>
         <w:r>
           <w:rPr>
@@ -3423,13 +3436,13 @@
           <w:lang w:eastAsia="en-IE"/>
         </w:rPr>
       </w:pPr>
-      <w:hyperlink w:anchor="_Toc132657006" w:history="1">
+      <w:hyperlink w:anchor="_Toc133350304" w:history="1">
         <w:r>
           <w:rPr>
             <w:rStyle w:val="Hyperlink"/>
             <w:noProof/>
           </w:rPr>
-          <w:t>Victory Conditions</w:t>
+          <w:t>Story</w:t>
         </w:r>
         <w:r>
           <w:rPr>
@@ -3450,7 +3463,7 @@
             <w:noProof/>
             <w:webHidden/>
           </w:rPr>
-          <w:instrText xml:space="preserve"> PAGEREF _Toc132657006 \h </w:instrText>
+          <w:instrText xml:space="preserve"> PAGEREF _Toc133350304 \h </w:instrText>
         </w:r>
         <w:r>
           <w:rPr>
@@ -3470,7 +3483,7 @@
             <w:noProof/>
             <w:webHidden/>
           </w:rPr>
-          <w:t>11</w:t>
+          <w:t>14</w:t>
         </w:r>
         <w:r>
           <w:rPr>
@@ -3483,7 +3496,7 @@
     </w:p>
     <w:p>
       <w:pPr>
-        <w:pStyle w:val="TOC1"/>
+        <w:pStyle w:val="TOC3"/>
         <w:tabs>
           <w:tab w:val="right" w:leader="dot" w:pos="9016"/>
         </w:tabs>
@@ -3495,13 +3508,13 @@
           <w:lang w:eastAsia="en-IE"/>
         </w:rPr>
       </w:pPr>
-      <w:hyperlink w:anchor="_Toc132657007" w:history="1">
+      <w:hyperlink w:anchor="_Toc133350305" w:history="1">
         <w:r>
           <w:rPr>
             <w:rStyle w:val="Hyperlink"/>
             <w:noProof/>
           </w:rPr>
-          <w:t>Character Rendering</w:t>
+          <w:t>Hours of Gameplay</w:t>
         </w:r>
         <w:r>
           <w:rPr>
@@ -3522,7 +3535,7 @@
             <w:noProof/>
             <w:webHidden/>
           </w:rPr>
-          <w:instrText xml:space="preserve"> PAGEREF _Toc132657007 \h </w:instrText>
+          <w:instrText xml:space="preserve"> PAGEREF _Toc133350305 \h </w:instrText>
         </w:r>
         <w:r>
           <w:rPr>
@@ -3542,7 +3555,7 @@
             <w:noProof/>
             <w:webHidden/>
           </w:rPr>
-          <w:t>11</w:t>
+          <w:t>14</w:t>
         </w:r>
         <w:r>
           <w:rPr>
@@ -3555,7 +3568,7 @@
     </w:p>
     <w:p>
       <w:pPr>
-        <w:pStyle w:val="TOC2"/>
+        <w:pStyle w:val="TOC3"/>
         <w:tabs>
           <w:tab w:val="right" w:leader="dot" w:pos="9016"/>
         </w:tabs>
@@ -3567,13 +3580,13 @@
           <w:lang w:eastAsia="en-IE"/>
         </w:rPr>
       </w:pPr>
-      <w:hyperlink w:anchor="_Toc132657008" w:history="1">
+      <w:hyperlink w:anchor="_Toc133350306" w:history="1">
         <w:r>
           <w:rPr>
             <w:rStyle w:val="Hyperlink"/>
             <w:noProof/>
           </w:rPr>
-          <w:t>Overview</w:t>
+          <w:t>Victory Conditions</w:t>
         </w:r>
         <w:r>
           <w:rPr>
@@ -3594,7 +3607,7 @@
             <w:noProof/>
             <w:webHidden/>
           </w:rPr>
-          <w:instrText xml:space="preserve"> PAGEREF _Toc132657008 \h </w:instrText>
+          <w:instrText xml:space="preserve"> PAGEREF _Toc133350306 \h </w:instrText>
         </w:r>
         <w:r>
           <w:rPr>
@@ -3614,7 +3627,7 @@
             <w:noProof/>
             <w:webHidden/>
           </w:rPr>
-          <w:t>11</w:t>
+          <w:t>14</w:t>
         </w:r>
         <w:r>
           <w:rPr>
@@ -3639,13 +3652,13 @@
           <w:lang w:eastAsia="en-IE"/>
         </w:rPr>
       </w:pPr>
-      <w:hyperlink w:anchor="_Toc132657009" w:history="1">
+      <w:hyperlink w:anchor="_Toc133350307" w:history="1">
         <w:r>
           <w:rPr>
             <w:rStyle w:val="Hyperlink"/>
             <w:noProof/>
           </w:rPr>
-          <w:t>World Editing</w:t>
+          <w:t>Character Rendering</w:t>
         </w:r>
         <w:r>
           <w:rPr>
@@ -3666,7 +3679,7 @@
             <w:noProof/>
             <w:webHidden/>
           </w:rPr>
-          <w:instrText xml:space="preserve"> PAGEREF _Toc132657009 \h </w:instrText>
+          <w:instrText xml:space="preserve"> PAGEREF _Toc133350307 \h </w:instrText>
         </w:r>
         <w:r>
           <w:rPr>
@@ -3686,7 +3699,7 @@
             <w:noProof/>
             <w:webHidden/>
           </w:rPr>
-          <w:t>12</w:t>
+          <w:t>14</w:t>
         </w:r>
         <w:r>
           <w:rPr>
@@ -3711,7 +3724,7 @@
           <w:lang w:eastAsia="en-IE"/>
         </w:rPr>
       </w:pPr>
-      <w:hyperlink w:anchor="_Toc132657010" w:history="1">
+      <w:hyperlink w:anchor="_Toc133350308" w:history="1">
         <w:r>
           <w:rPr>
             <w:rStyle w:val="Hyperlink"/>
@@ -3738,7 +3751,7 @@
             <w:noProof/>
             <w:webHidden/>
           </w:rPr>
-          <w:instrText xml:space="preserve"> PAGEREF _Toc132657010 \h </w:instrText>
+          <w:instrText xml:space="preserve"> PAGEREF _Toc133350308 \h </w:instrText>
         </w:r>
         <w:r>
           <w:rPr>
@@ -3758,7 +3771,7 @@
             <w:noProof/>
             <w:webHidden/>
           </w:rPr>
-          <w:t>12</w:t>
+          <w:t>14</w:t>
         </w:r>
         <w:r>
           <w:rPr>
@@ -3771,7 +3784,7 @@
     </w:p>
     <w:p>
       <w:pPr>
-        <w:pStyle w:val="TOC3"/>
+        <w:pStyle w:val="TOC1"/>
         <w:tabs>
           <w:tab w:val="right" w:leader="dot" w:pos="9016"/>
         </w:tabs>
@@ -3783,13 +3796,13 @@
           <w:lang w:eastAsia="en-IE"/>
         </w:rPr>
       </w:pPr>
-      <w:hyperlink w:anchor="_Toc132657011" w:history="1">
+      <w:hyperlink w:anchor="_Toc133350309" w:history="1">
         <w:r>
           <w:rPr>
             <w:rStyle w:val="Hyperlink"/>
             <w:noProof/>
           </w:rPr>
-          <w:t>Environment Editing</w:t>
+          <w:t>World Editing</w:t>
         </w:r>
         <w:r>
           <w:rPr>
@@ -3810,7 +3823,7 @@
             <w:noProof/>
             <w:webHidden/>
           </w:rPr>
-          <w:instrText xml:space="preserve"> PAGEREF _Toc132657011 \h </w:instrText>
+          <w:instrText xml:space="preserve"> PAGEREF _Toc133350309 \h </w:instrText>
         </w:r>
         <w:r>
           <w:rPr>
@@ -3830,7 +3843,7 @@
             <w:noProof/>
             <w:webHidden/>
           </w:rPr>
-          <w:t>12</w:t>
+          <w:t>14</w:t>
         </w:r>
         <w:r>
           <w:rPr>
@@ -3843,7 +3856,7 @@
     </w:p>
     <w:p>
       <w:pPr>
-        <w:pStyle w:val="TOC3"/>
+        <w:pStyle w:val="TOC2"/>
         <w:tabs>
           <w:tab w:val="right" w:leader="dot" w:pos="9016"/>
         </w:tabs>
@@ -3855,12 +3868,156 @@
           <w:lang w:eastAsia="en-IE"/>
         </w:rPr>
       </w:pPr>
-      <w:hyperlink w:anchor="_Toc132657012" w:history="1">
+      <w:hyperlink w:anchor="_Toc133350310" w:history="1">
         <w:r>
           <w:rPr>
             <w:rStyle w:val="Hyperlink"/>
             <w:noProof/>
           </w:rPr>
+          <w:t>Overview</w:t>
+        </w:r>
+        <w:r>
+          <w:rPr>
+            <w:noProof/>
+            <w:webHidden/>
+          </w:rPr>
+          <w:tab/>
+        </w:r>
+        <w:r>
+          <w:rPr>
+            <w:noProof/>
+            <w:webHidden/>
+          </w:rPr>
+          <w:fldChar w:fldCharType="begin"/>
+        </w:r>
+        <w:r>
+          <w:rPr>
+            <w:noProof/>
+            <w:webHidden/>
+          </w:rPr>
+          <w:instrText xml:space="preserve"> PAGEREF _Toc133350310 \h </w:instrText>
+        </w:r>
+        <w:r>
+          <w:rPr>
+            <w:noProof/>
+            <w:webHidden/>
+          </w:rPr>
+        </w:r>
+        <w:r>
+          <w:rPr>
+            <w:noProof/>
+            <w:webHidden/>
+          </w:rPr>
+          <w:fldChar w:fldCharType="separate"/>
+        </w:r>
+        <w:r>
+          <w:rPr>
+            <w:noProof/>
+            <w:webHidden/>
+          </w:rPr>
+          <w:t>14</w:t>
+        </w:r>
+        <w:r>
+          <w:rPr>
+            <w:noProof/>
+            <w:webHidden/>
+          </w:rPr>
+          <w:fldChar w:fldCharType="end"/>
+        </w:r>
+      </w:hyperlink>
+    </w:p>
+    <w:p>
+      <w:pPr>
+        <w:pStyle w:val="TOC3"/>
+        <w:tabs>
+          <w:tab w:val="right" w:leader="dot" w:pos="9016"/>
+        </w:tabs>
+        <w:rPr>
+          <w:rFonts w:ascii="Calibri" w:eastAsia="Times New Roman" w:hAnsi="Calibri"/>
+          <w:noProof/>
+          <w:sz w:val="22"/>
+          <w:szCs w:val="22"/>
+          <w:lang w:eastAsia="en-IE"/>
+        </w:rPr>
+      </w:pPr>
+      <w:hyperlink w:anchor="_Toc133350311" w:history="1">
+        <w:r>
+          <w:rPr>
+            <w:rStyle w:val="Hyperlink"/>
+            <w:noProof/>
+          </w:rPr>
+          <w:t>Environment Editing</w:t>
+        </w:r>
+        <w:r>
+          <w:rPr>
+            <w:noProof/>
+            <w:webHidden/>
+          </w:rPr>
+          <w:tab/>
+        </w:r>
+        <w:r>
+          <w:rPr>
+            <w:noProof/>
+            <w:webHidden/>
+          </w:rPr>
+          <w:fldChar w:fldCharType="begin"/>
+        </w:r>
+        <w:r>
+          <w:rPr>
+            <w:noProof/>
+            <w:webHidden/>
+          </w:rPr>
+          <w:instrText xml:space="preserve"> PAGEREF _Toc133350311 \h </w:instrText>
+        </w:r>
+        <w:r>
+          <w:rPr>
+            <w:noProof/>
+            <w:webHidden/>
+          </w:rPr>
+        </w:r>
+        <w:r>
+          <w:rPr>
+            <w:noProof/>
+            <w:webHidden/>
+          </w:rPr>
+          <w:fldChar w:fldCharType="separate"/>
+        </w:r>
+        <w:r>
+          <w:rPr>
+            <w:noProof/>
+            <w:webHidden/>
+          </w:rPr>
+          <w:t>15</w:t>
+        </w:r>
+        <w:r>
+          <w:rPr>
+            <w:noProof/>
+            <w:webHidden/>
+          </w:rPr>
+          <w:fldChar w:fldCharType="end"/>
+        </w:r>
+      </w:hyperlink>
+    </w:p>
+    <w:p>
+      <w:pPr>
+        <w:pStyle w:val="TOC3"/>
+        <w:tabs>
+          <w:tab w:val="right" w:leader="dot" w:pos="9016"/>
+        </w:tabs>
+        <w:rPr>
+          <w:rFonts w:ascii="Calibri" w:eastAsia="Times New Roman" w:hAnsi="Calibri"/>
+          <w:noProof/>
+          <w:sz w:val="22"/>
+          <w:szCs w:val="22"/>
+          <w:lang w:eastAsia="en-IE"/>
+        </w:rPr>
+      </w:pPr>
+      <w:hyperlink w:anchor="_Toc133350312" w:history="1">
+        <w:r>
+          <w:rPr>
+            <w:rStyle w:val="Hyperlink"/>
+            <w:noProof/>
+          </w:rPr>
           <w:t>NPC Editing</w:t>
         </w:r>
         <w:r>
@@ -3882,7 +4039,7 @@
             <w:noProof/>
             <w:webHidden/>
           </w:rPr>
-          <w:instrText xml:space="preserve"> PAGEREF _Toc132657012 \h </w:instrText>
+          <w:instrText xml:space="preserve"> PAGEREF _Toc133350312 \h </w:instrText>
         </w:r>
         <w:r>
           <w:rPr>
@@ -3902,7 +4059,7 @@
             <w:noProof/>
             <w:webHidden/>
           </w:rPr>
-          <w:t>12</w:t>
+          <w:t>15</w:t>
         </w:r>
         <w:r>
           <w:rPr>
@@ -3929,9 +4086,9 @@
         </w:rPr>
         <w:fldChar w:fldCharType="end"/>
       </w:r>
-      <w:bookmarkStart w:id="1" w:name="_Acknowledgements"/>
-      <w:bookmarkStart w:id="2" w:name="_Toc54713974"/>
-      <w:bookmarkEnd w:id="1"/>
+      <w:bookmarkStart w:id="3" w:name="_Acknowledgements"/>
+      <w:bookmarkStart w:id="4" w:name="_Toc54713974"/>
+      <w:bookmarkEnd w:id="3"/>
     </w:p>
     <w:p>
       <w:pPr>
@@ -3978,10 +4135,9 @@
         </w:rPr>
       </w:pPr>
     </w:p>
-    <w:bookmarkEnd w:id="2"/>
-    <w:p>
-      <w:r>
-        <w:lastRenderedPageBreak/>
+    <w:bookmarkEnd w:id="4"/>
+    <w:p>
+      <w:r>
         <w:t>We</w:t>
       </w:r>
       <w:r>
@@ -4026,12 +4182,12 @@
       <w:r>
         <w:br w:type="page"/>
       </w:r>
-      <w:bookmarkStart w:id="3" w:name="_Toc132656962"/>
+      <w:bookmarkStart w:id="5" w:name="_Toc133350260"/>
       <w:r>
         <w:lastRenderedPageBreak/>
         <w:t>Game Overview</w:t>
       </w:r>
-      <w:bookmarkEnd w:id="3"/>
+      <w:bookmarkEnd w:id="5"/>
     </w:p>
     <w:p>
       <w:r>
@@ -4050,21 +4206,21 @@
       <w:pPr>
         <w:pStyle w:val="Heading1"/>
       </w:pPr>
-      <w:bookmarkStart w:id="4" w:name="_Toc132656963"/>
+      <w:bookmarkStart w:id="6" w:name="_Toc133350261"/>
       <w:r>
         <w:t>Feature Set</w:t>
       </w:r>
-      <w:bookmarkEnd w:id="4"/>
+      <w:bookmarkEnd w:id="6"/>
     </w:p>
     <w:p>
       <w:pPr>
         <w:pStyle w:val="Heading2"/>
       </w:pPr>
-      <w:bookmarkStart w:id="5" w:name="_Toc132656964"/>
+      <w:bookmarkStart w:id="7" w:name="_Toc133350262"/>
       <w:r>
         <w:t>General Features</w:t>
       </w:r>
-      <w:bookmarkEnd w:id="5"/>
+      <w:bookmarkEnd w:id="7"/>
     </w:p>
     <w:p>
       <w:pPr>
@@ -4086,27 +4242,27 @@
         <w:pStyle w:val="ReportGuidelines"/>
         <w:ind w:left="720"/>
       </w:pPr>
-      <w:bookmarkStart w:id="6" w:name="Day"/>
+      <w:bookmarkStart w:id="8" w:name="Day"/>
       <w:r>
         <w:pict w14:anchorId="32B0EE5F">
-          <v:shape id="_x0000_i1026" type="#_x0000_t75" style="width:204pt;height:133.8pt">
+          <v:shape id="_x0000_i1076" type="#_x0000_t75" style="width:204.35pt;height:134.05pt">
             <v:imagedata r:id="rId12" o:title=""/>
           </v:shape>
         </w:pict>
       </w:r>
-      <w:bookmarkEnd w:id="6"/>
+      <w:bookmarkEnd w:id="8"/>
       <w:r>
         <w:t xml:space="preserve">  </w:t>
       </w:r>
-      <w:bookmarkStart w:id="7" w:name="Night"/>
+      <w:bookmarkStart w:id="9" w:name="Night"/>
       <w:r>
         <w:pict w14:anchorId="2E1B9D7C">
-          <v:shape id="_x0000_i1027" type="#_x0000_t75" style="width:202.8pt;height:133.8pt">
+          <v:shape id="_x0000_i1077" type="#_x0000_t75" style="width:202.7pt;height:134.05pt">
             <v:imagedata r:id="rId13" o:title=""/>
           </v:shape>
         </w:pict>
       </w:r>
-      <w:bookmarkEnd w:id="7"/>
+      <w:bookmarkEnd w:id="9"/>
     </w:p>
     <w:p>
       <w:pPr>
@@ -4235,13 +4391,15 @@
         <w:pStyle w:val="ReportGuidelines"/>
         <w:jc w:val="center"/>
       </w:pPr>
+      <w:bookmarkStart w:id="10" w:name="ShopKeeperNPC"/>
       <w:r>
         <w:pict w14:anchorId="497F633F">
-          <v:shape id="_x0000_i1028" type="#_x0000_t75" style="width:231pt;height:161.4pt">
+          <v:shape id="_x0000_i1078" type="#_x0000_t75" style="width:231.5pt;height:161.15pt">
             <v:imagedata r:id="rId14" o:title=""/>
           </v:shape>
         </w:pict>
       </w:r>
+      <w:bookmarkEnd w:id="10"/>
     </w:p>
     <w:p>
       <w:pPr>
@@ -4325,13 +4483,15 @@
         <w:pStyle w:val="ReportGuidelines"/>
         <w:jc w:val="center"/>
       </w:pPr>
+      <w:bookmarkStart w:id="11" w:name="NPCSchedule"/>
       <w:r>
         <w:pict w14:anchorId="3869B545">
-          <v:shape id="_x0000_i1029" type="#_x0000_t75" style="width:247.2pt;height:161.4pt">
+          <v:shape id="_x0000_i1079" type="#_x0000_t75" style="width:247.55pt;height:161.7pt">
             <v:imagedata r:id="rId15" o:title=""/>
           </v:shape>
         </w:pict>
       </w:r>
+      <w:bookmarkEnd w:id="11"/>
     </w:p>
     <w:p>
       <w:pPr>
@@ -4413,16 +4573,18 @@
           <w:noProof/>
         </w:rPr>
       </w:pPr>
+      <w:bookmarkStart w:id="12" w:name="CivilianNPC"/>
       <w:r>
         <w:rPr>
           <w:noProof/>
         </w:rPr>
         <w:pict w14:anchorId="3E4BAFCF">
-          <v:shape id="Picture 1" o:spid="_x0000_i1030" type="#_x0000_t75" style="width:249.6pt;height:159.6pt;visibility:visible;mso-wrap-style:square">
+          <v:shape id="Picture 1" o:spid="_x0000_i1080" type="#_x0000_t75" style="width:249.8pt;height:159.5pt;visibility:visible;mso-wrap-style:square">
             <v:imagedata r:id="rId16" o:title=""/>
           </v:shape>
         </w:pict>
       </w:r>
+      <w:bookmarkEnd w:id="12"/>
     </w:p>
     <w:p>
       <w:pPr>
@@ -4534,18 +4696,18 @@
       <w:pPr>
         <w:pStyle w:val="Heading2"/>
       </w:pPr>
-      <w:bookmarkStart w:id="8" w:name="_Level_Editor"/>
-      <w:bookmarkStart w:id="9" w:name="_Toc54713979"/>
-      <w:bookmarkStart w:id="10" w:name="_Toc132656965"/>
-      <w:bookmarkEnd w:id="8"/>
+      <w:bookmarkStart w:id="13" w:name="_Level_Editor"/>
+      <w:bookmarkStart w:id="14" w:name="_Toc54713979"/>
+      <w:bookmarkStart w:id="15" w:name="_Toc133350263"/>
+      <w:bookmarkEnd w:id="13"/>
       <w:r>
         <w:t xml:space="preserve">Level </w:t>
       </w:r>
       <w:r>
         <w:t>Editor</w:t>
       </w:r>
-      <w:bookmarkEnd w:id="9"/>
-      <w:bookmarkEnd w:id="10"/>
+      <w:bookmarkEnd w:id="14"/>
+      <w:bookmarkEnd w:id="15"/>
     </w:p>
     <w:p>
       <w:pPr>
@@ -4599,11 +4761,11 @@
       <w:pPr>
         <w:pStyle w:val="Heading2"/>
       </w:pPr>
-      <w:bookmarkStart w:id="11" w:name="_Toc132656966"/>
+      <w:bookmarkStart w:id="16" w:name="_Toc133350264"/>
       <w:r>
         <w:t>Gameplay</w:t>
       </w:r>
-      <w:bookmarkEnd w:id="11"/>
+      <w:bookmarkEnd w:id="16"/>
     </w:p>
     <w:p>
       <w:pPr>
@@ -4718,22 +4880,22 @@
       <w:r>
         <w:br w:type="page"/>
       </w:r>
-      <w:bookmarkStart w:id="12" w:name="_Toc132656967"/>
+      <w:bookmarkStart w:id="17" w:name="_Toc133350265"/>
       <w:r>
         <w:lastRenderedPageBreak/>
         <w:t>The Game World</w:t>
       </w:r>
-      <w:bookmarkEnd w:id="12"/>
+      <w:bookmarkEnd w:id="17"/>
     </w:p>
     <w:p>
       <w:pPr>
         <w:pStyle w:val="Heading2"/>
       </w:pPr>
-      <w:bookmarkStart w:id="13" w:name="_Toc132656968"/>
+      <w:bookmarkStart w:id="18" w:name="_Toc133350266"/>
       <w:r>
         <w:t>Overview</w:t>
       </w:r>
-      <w:bookmarkEnd w:id="13"/>
+      <w:bookmarkEnd w:id="18"/>
     </w:p>
     <w:p>
       <w:r>
@@ -4756,32 +4918,36 @@
           <w:noProof/>
         </w:rPr>
       </w:pPr>
+      <w:bookmarkStart w:id="19" w:name="PlayerFarm"/>
       <w:r>
         <w:rPr>
           <w:noProof/>
         </w:rPr>
         <w:pict w14:anchorId="72F79778">
-          <v:shape id="_x0000_i1031" type="#_x0000_t75" style="width:216.6pt;height:157.2pt;visibility:visible;mso-wrap-style:square">
+          <v:shape id="_x0000_i1081" type="#_x0000_t75" style="width:216.55pt;height:157.3pt;visibility:visible;mso-wrap-style:square">
             <v:imagedata r:id="rId17" o:title=""/>
           </v:shape>
         </w:pict>
       </w:r>
+      <w:bookmarkEnd w:id="19"/>
       <w:r>
         <w:rPr>
           <w:noProof/>
         </w:rPr>
         <w:t xml:space="preserve">   </w:t>
       </w:r>
+      <w:bookmarkStart w:id="20" w:name="NPCEstate"/>
       <w:r>
         <w:rPr>
           <w:noProof/>
         </w:rPr>
         <w:pict w14:anchorId="579ACC93">
-          <v:shape id="_x0000_i1032" type="#_x0000_t75" style="width:224.4pt;height:157.2pt;visibility:visible;mso-wrap-style:square">
+          <v:shape id="_x0000_i1082" type="#_x0000_t75" style="width:224.85pt;height:157.3pt;visibility:visible;mso-wrap-style:square">
             <v:imagedata r:id="rId18" o:title=""/>
           </v:shape>
         </w:pict>
       </w:r>
+      <w:bookmarkEnd w:id="20"/>
     </w:p>
     <w:p>
       <w:pPr>
@@ -4874,6 +5040,7 @@
           <w:szCs w:val="18"/>
         </w:rPr>
       </w:pPr>
+      <w:bookmarkStart w:id="21" w:name="Town"/>
       <w:r>
         <w:rPr>
           <w:noProof/>
@@ -4881,11 +5048,12 @@
           <w:szCs w:val="18"/>
         </w:rPr>
         <w:pict w14:anchorId="572FFA69">
-          <v:shape id="_x0000_i1033" type="#_x0000_t75" style="width:216.6pt;height:140.4pt;visibility:visible;mso-wrap-style:square">
+          <v:shape id="_x0000_i1083" type="#_x0000_t75" style="width:217.1pt;height:140.1pt;visibility:visible;mso-wrap-style:square">
             <v:imagedata r:id="rId19" o:title=""/>
           </v:shape>
         </w:pict>
       </w:r>
+      <w:bookmarkEnd w:id="21"/>
       <w:r>
         <w:rPr>
           <w:noProof/>
@@ -4894,6 +5062,7 @@
         </w:rPr>
         <w:t xml:space="preserve">   </w:t>
       </w:r>
+      <w:bookmarkStart w:id="22" w:name="PlayerHouse"/>
       <w:r>
         <w:rPr>
           <w:noProof/>
@@ -4901,11 +5070,12 @@
           <w:szCs w:val="18"/>
         </w:rPr>
         <w:pict w14:anchorId="61E8CD29">
-          <v:shape id="_x0000_i1034" type="#_x0000_t75" style="width:225pt;height:144.6pt;visibility:visible;mso-wrap-style:square">
+          <v:shape id="_x0000_i1084" type="#_x0000_t75" style="width:224.85pt;height:144.55pt;visibility:visible;mso-wrap-style:square">
             <v:imagedata r:id="rId20" o:title=""/>
           </v:shape>
         </w:pict>
       </w:r>
+      <w:bookmarkEnd w:id="22"/>
     </w:p>
     <w:p>
       <w:pPr>
@@ -5018,11 +5188,11 @@
       <w:pPr>
         <w:pStyle w:val="Heading3"/>
       </w:pPr>
-      <w:bookmarkStart w:id="14" w:name="_Toc132656969"/>
+      <w:bookmarkStart w:id="23" w:name="_Toc133350267"/>
       <w:r>
         <w:t>Key Locations</w:t>
       </w:r>
-      <w:bookmarkEnd w:id="14"/>
+      <w:bookmarkEnd w:id="23"/>
     </w:p>
     <w:p>
       <w:pPr>
@@ -5035,22 +5205,87 @@
         <w:t>three</w:t>
       </w:r>
       <w:r>
-        <w:t xml:space="preserve"> sections, the player’s farm, where they will spend most of their time farming,</w:t>
+        <w:t xml:space="preserve"> sections, the player’s farm</w:t>
+      </w:r>
+      <w:r>
+        <w:t xml:space="preserve"> (</w:t>
+      </w:r>
+      <w:hyperlink w:anchor="PlayerFarm" w:history="1">
+        <w:r>
+          <w:rPr>
+            <w:rStyle w:val="Hyperlink"/>
+          </w:rPr>
+          <w:t>Fig 16.1</w:t>
+        </w:r>
+      </w:hyperlink>
+      <w:r>
+        <w:t>)</w:t>
+      </w:r>
+      <w:r>
+        <w:t>, where they will spend most of their time farming,</w:t>
       </w:r>
       <w:r>
         <w:t xml:space="preserve"> the NPC estate</w:t>
       </w:r>
       <w:r>
+        <w:t xml:space="preserve"> (</w:t>
+      </w:r>
+      <w:hyperlink w:anchor="NPCEstate" w:history="1">
+        <w:r>
+          <w:rPr>
+            <w:rStyle w:val="Hyperlink"/>
+          </w:rPr>
+          <w:t>Fig 16.2</w:t>
+        </w:r>
+      </w:hyperlink>
+      <w:r>
+        <w:t>)</w:t>
+      </w:r>
+      <w:r>
         <w:t>, where all of the NPC civilians and shopkeepers live</w:t>
       </w:r>
       <w:r>
         <w:t>,</w:t>
       </w:r>
       <w:r>
-        <w:t xml:space="preserve"> and the town, where the NPC houses and shop stalls are located.</w:t>
-      </w:r>
-      <w:r>
-        <w:t xml:space="preserve"> There is also a smaller area, the player house, which </w:t>
+        <w:t xml:space="preserve"> and the town</w:t>
+      </w:r>
+      <w:r>
+        <w:t xml:space="preserve"> (</w:t>
+      </w:r>
+      <w:hyperlink w:anchor="Town" w:history="1">
+        <w:r>
+          <w:rPr>
+            <w:rStyle w:val="Hyperlink"/>
+          </w:rPr>
+          <w:t>Fig 16.3</w:t>
+        </w:r>
+      </w:hyperlink>
+      <w:r>
+        <w:t>)</w:t>
+      </w:r>
+      <w:r>
+        <w:t>, where the NPC houses and shop stalls are located.</w:t>
+      </w:r>
+      <w:r>
+        <w:t xml:space="preserve"> There is also a smaller area, the player house</w:t>
+      </w:r>
+      <w:r>
+        <w:t xml:space="preserve"> (</w:t>
+      </w:r>
+      <w:hyperlink w:anchor="PlayerHouse" w:history="1">
+        <w:r>
+          <w:rPr>
+            <w:rStyle w:val="Hyperlink"/>
+          </w:rPr>
+          <w:t>Fig 16.4</w:t>
+        </w:r>
+      </w:hyperlink>
+      <w:r>
+        <w:t>)</w:t>
+      </w:r>
+      <w:r>
+        <w:t xml:space="preserve">, which </w:t>
       </w:r>
       <w:r>
         <w:t>you</w:t>
@@ -5069,11 +5304,11 @@
       <w:pPr>
         <w:pStyle w:val="Heading3"/>
       </w:pPr>
-      <w:bookmarkStart w:id="15" w:name="_Toc132656970"/>
+      <w:bookmarkStart w:id="24" w:name="_Toc133350268"/>
       <w:r>
         <w:t>Travel</w:t>
       </w:r>
-      <w:bookmarkEnd w:id="15"/>
+      <w:bookmarkEnd w:id="24"/>
     </w:p>
     <w:p>
       <w:pPr>
@@ -5099,11 +5334,11 @@
       <w:pPr>
         <w:pStyle w:val="Heading3"/>
       </w:pPr>
-      <w:bookmarkStart w:id="16" w:name="_Toc132656971"/>
+      <w:bookmarkStart w:id="25" w:name="_Toc133350269"/>
       <w:r>
         <w:t>Scale</w:t>
       </w:r>
-      <w:bookmarkEnd w:id="16"/>
+      <w:bookmarkEnd w:id="25"/>
     </w:p>
     <w:p>
       <w:pPr>
@@ -5117,12 +5352,12 @@
       <w:pPr>
         <w:pStyle w:val="Heading3"/>
       </w:pPr>
-      <w:bookmarkStart w:id="17" w:name="_Toc132656972"/>
+      <w:bookmarkStart w:id="26" w:name="_Toc133350270"/>
       <w:r>
         <w:lastRenderedPageBreak/>
         <w:t>Objects</w:t>
       </w:r>
-      <w:bookmarkEnd w:id="17"/>
+      <w:bookmarkEnd w:id="26"/>
     </w:p>
     <w:p>
       <w:pPr>
@@ -5178,7 +5413,7 @@
           <w:noProof/>
         </w:rPr>
         <w:pict w14:anchorId="2072A9B5">
-          <v:shape id="_x0000_i1035" type="#_x0000_t75" style="width:4in;height:156pt;visibility:visible;mso-wrap-style:square">
+          <v:shape id="_x0000_i1085" type="#_x0000_t75" style="width:4in;height:155.65pt;visibility:visible;mso-wrap-style:square">
             <v:imagedata r:id="rId21" o:title=""/>
           </v:shape>
         </w:pict>
@@ -5214,11 +5449,11 @@
       <w:pPr>
         <w:pStyle w:val="Heading3"/>
       </w:pPr>
-      <w:bookmarkStart w:id="18" w:name="_Toc132656973"/>
+      <w:bookmarkStart w:id="27" w:name="_Toc133350271"/>
       <w:r>
         <w:t>Weather</w:t>
       </w:r>
-      <w:bookmarkEnd w:id="18"/>
+      <w:bookmarkEnd w:id="27"/>
     </w:p>
     <w:p>
       <w:pPr>
@@ -5271,11 +5506,11 @@
       <w:pPr>
         <w:pStyle w:val="Heading3"/>
       </w:pPr>
-      <w:bookmarkStart w:id="19" w:name="_Toc132656974"/>
+      <w:bookmarkStart w:id="28" w:name="_Toc133350272"/>
       <w:r>
         <w:t>Day and Night</w:t>
       </w:r>
-      <w:bookmarkEnd w:id="19"/>
+      <w:bookmarkEnd w:id="28"/>
     </w:p>
     <w:p>
       <w:r>
@@ -5350,11 +5585,11 @@
       <w:r>
         <w:t xml:space="preserve">, at 6pm the sun </w:t>
       </w:r>
-      <w:bookmarkStart w:id="20" w:name="_Int_GqdMQoE0"/>
+      <w:bookmarkStart w:id="29" w:name="_Int_GqdMQoE0"/>
       <w:r>
         <w:t>sets</w:t>
       </w:r>
-      <w:bookmarkEnd w:id="20"/>
+      <w:bookmarkEnd w:id="29"/>
       <w:r>
         <w:t xml:space="preserve"> and the world turns darker, starting the night cycle.</w:t>
       </w:r>
@@ -5363,11 +5598,11 @@
       <w:pPr>
         <w:pStyle w:val="Heading3"/>
       </w:pPr>
-      <w:bookmarkStart w:id="21" w:name="_Toc132656975"/>
+      <w:bookmarkStart w:id="30" w:name="_Toc133350273"/>
       <w:r>
         <w:t>Time</w:t>
       </w:r>
-      <w:bookmarkEnd w:id="21"/>
+      <w:bookmarkEnd w:id="30"/>
     </w:p>
     <w:p>
       <w:pPr>
@@ -5395,22 +5630,22 @@
       <w:r>
         <w:br w:type="page"/>
       </w:r>
-      <w:bookmarkStart w:id="22" w:name="_Toc132656976"/>
+      <w:bookmarkStart w:id="31" w:name="_Toc133350274"/>
       <w:r>
         <w:lastRenderedPageBreak/>
         <w:t>Rendering System</w:t>
       </w:r>
-      <w:bookmarkEnd w:id="22"/>
+      <w:bookmarkEnd w:id="31"/>
     </w:p>
     <w:p>
       <w:pPr>
         <w:pStyle w:val="Heading2"/>
       </w:pPr>
-      <w:bookmarkStart w:id="23" w:name="_Toc132656977"/>
+      <w:bookmarkStart w:id="32" w:name="_Toc133350275"/>
       <w:r>
         <w:t>Overview</w:t>
       </w:r>
-      <w:bookmarkEnd w:id="23"/>
+      <w:bookmarkEnd w:id="32"/>
     </w:p>
     <w:p/>
     <w:p>
@@ -5425,21 +5660,21 @@
       <w:pPr>
         <w:pStyle w:val="Heading2"/>
       </w:pPr>
-      <w:bookmarkStart w:id="24" w:name="_Toc132656978"/>
+      <w:bookmarkStart w:id="33" w:name="_Toc133350276"/>
       <w:r>
         <w:t>Camera</w:t>
       </w:r>
-      <w:bookmarkEnd w:id="24"/>
+      <w:bookmarkEnd w:id="33"/>
     </w:p>
     <w:p>
       <w:pPr>
         <w:pStyle w:val="Heading3"/>
       </w:pPr>
-      <w:bookmarkStart w:id="25" w:name="_Toc132656979"/>
+      <w:bookmarkStart w:id="34" w:name="_Toc133350277"/>
       <w:r>
         <w:t>Overview</w:t>
       </w:r>
-      <w:bookmarkEnd w:id="25"/>
+      <w:bookmarkEnd w:id="34"/>
     </w:p>
     <w:p/>
     <w:p>
@@ -5457,11 +5692,11 @@
       <w:pPr>
         <w:pStyle w:val="Heading3"/>
       </w:pPr>
-      <w:bookmarkStart w:id="26" w:name="_Toc132656980"/>
+      <w:bookmarkStart w:id="35" w:name="_Toc133350278"/>
       <w:r>
         <w:t>Blink Animation</w:t>
       </w:r>
-      <w:bookmarkEnd w:id="26"/>
+      <w:bookmarkEnd w:id="35"/>
     </w:p>
     <w:p>
       <w:pPr>
@@ -5475,13 +5710,13 @@
       <w:pPr>
         <w:pStyle w:val="Heading1"/>
       </w:pPr>
-      <w:bookmarkStart w:id="27" w:name="_Game_Engine"/>
-      <w:bookmarkStart w:id="28" w:name="_Toc132656981"/>
-      <w:bookmarkEnd w:id="27"/>
+      <w:bookmarkStart w:id="36" w:name="_Game_Engine"/>
+      <w:bookmarkStart w:id="37" w:name="_Toc133350279"/>
+      <w:bookmarkEnd w:id="36"/>
       <w:r>
         <w:t>Game Engine</w:t>
       </w:r>
-      <w:bookmarkEnd w:id="28"/>
+      <w:bookmarkEnd w:id="37"/>
       <w:r>
         <w:t xml:space="preserve"> </w:t>
       </w:r>
@@ -5490,11 +5725,11 @@
       <w:pPr>
         <w:pStyle w:val="Heading2"/>
       </w:pPr>
-      <w:bookmarkStart w:id="29" w:name="_Toc132656982"/>
+      <w:bookmarkStart w:id="38" w:name="_Toc133350280"/>
       <w:r>
         <w:t>Overview</w:t>
       </w:r>
-      <w:bookmarkEnd w:id="29"/>
+      <w:bookmarkEnd w:id="38"/>
     </w:p>
     <w:p>
       <w:pPr>
@@ -5514,7 +5749,7 @@
       <w:r>
         <w:t xml:space="preserve">a </w:t>
       </w:r>
-      <w:bookmarkStart w:id="30" w:name="_Hlk133189106"/>
+      <w:bookmarkStart w:id="39" w:name="_Hlk133189106"/>
       <w:r>
         <w:t xml:space="preserve">cross-platform </w:t>
       </w:r>
@@ -5548,7 +5783,7 @@
       <w:r>
         <w:t>.</w:t>
       </w:r>
-      <w:bookmarkEnd w:id="30"/>
+      <w:bookmarkEnd w:id="39"/>
     </w:p>
     <w:p>
       <w:pPr>
@@ -5559,13 +5794,13 @@
       <w:pPr>
         <w:pStyle w:val="Heading3"/>
       </w:pPr>
-      <w:bookmarkStart w:id="31" w:name="_Toc54714003"/>
-      <w:bookmarkStart w:id="32" w:name="_Toc132656983"/>
+      <w:bookmarkStart w:id="40" w:name="_Toc54714003"/>
+      <w:bookmarkStart w:id="41" w:name="_Toc133350281"/>
       <w:r>
         <w:t>Collision Detection</w:t>
       </w:r>
-      <w:bookmarkEnd w:id="31"/>
-      <w:bookmarkEnd w:id="32"/>
+      <w:bookmarkEnd w:id="40"/>
+      <w:bookmarkEnd w:id="41"/>
     </w:p>
     <w:p>
       <w:pPr>
@@ -5610,14 +5845,14 @@
       <w:r>
         <w:br w:type="page"/>
       </w:r>
-      <w:bookmarkStart w:id="33" w:name="_Toc54714004"/>
-      <w:bookmarkStart w:id="34" w:name="_Toc132656984"/>
+      <w:bookmarkStart w:id="42" w:name="_Toc54714004"/>
+      <w:bookmarkStart w:id="43" w:name="_Toc133350282"/>
       <w:r>
         <w:lastRenderedPageBreak/>
         <w:t>The World Layout</w:t>
       </w:r>
-      <w:bookmarkEnd w:id="33"/>
-      <w:bookmarkEnd w:id="34"/>
+      <w:bookmarkEnd w:id="42"/>
+      <w:bookmarkEnd w:id="43"/>
     </w:p>
     <w:p>
       <w:pPr>
@@ -5628,13 +5863,13 @@
       <w:pPr>
         <w:pStyle w:val="Heading2"/>
       </w:pPr>
-      <w:bookmarkStart w:id="35" w:name="_Toc54714005"/>
-      <w:bookmarkStart w:id="36" w:name="_Toc132656985"/>
+      <w:bookmarkStart w:id="44" w:name="_Toc54714005"/>
+      <w:bookmarkStart w:id="45" w:name="_Toc133350283"/>
       <w:r>
         <w:t>Overview</w:t>
       </w:r>
-      <w:bookmarkEnd w:id="35"/>
-      <w:bookmarkEnd w:id="36"/>
+      <w:bookmarkEnd w:id="44"/>
+      <w:bookmarkEnd w:id="45"/>
     </w:p>
     <w:p>
       <w:pPr>
@@ -5645,18 +5880,102 @@
       <w:pPr>
         <w:pStyle w:val="ReportGuidelines"/>
       </w:pPr>
+      <w:r>
+        <w:t>The game is set in a flat, green world</w:t>
+      </w:r>
       <w:r>
         <w:rPr>
           <w:i/>
           <w:iCs/>
         </w:rPr>
-        <w:t>The game is set in a flat, green world.</w:t>
+        <w:t>.</w:t>
       </w:r>
       <w:r>
         <w:t xml:space="preserve"> </w:t>
       </w:r>
       <w:r>
-        <w:t xml:space="preserve">The world is split into two main parts, the player’s farm and the NPC town where the player can do their shopping. </w:t>
+        <w:t xml:space="preserve">The world is split into </w:t>
+      </w:r>
+      <w:r>
+        <w:t>three</w:t>
+      </w:r>
+      <w:r>
+        <w:t xml:space="preserve"> main parts, the player’s farm</w:t>
+      </w:r>
+      <w:bookmarkStart w:id="46" w:name="_Hlk133332815"/>
+      <w:r>
+        <w:t xml:space="preserve"> (</w:t>
+      </w:r>
+      <w:hyperlink w:anchor="PlayerFarm" w:history="1">
+        <w:r>
+          <w:rPr>
+            <w:rStyle w:val="Hyperlink"/>
+          </w:rPr>
+          <w:t>Fig 16.1</w:t>
+        </w:r>
+      </w:hyperlink>
+      <w:r>
+        <w:t>)</w:t>
+      </w:r>
+      <w:bookmarkEnd w:id="46"/>
+      <w:r>
+        <w:t>, the NPC estate</w:t>
+      </w:r>
+      <w:r>
+        <w:t xml:space="preserve"> </w:t>
+      </w:r>
+      <w:bookmarkStart w:id="47" w:name="_Hlk133332830"/>
+      <w:r>
+        <w:t>(</w:t>
+      </w:r>
+      <w:hyperlink w:anchor="NPCEstate" w:history="1">
+        <w:r>
+          <w:rPr>
+            <w:rStyle w:val="Hyperlink"/>
+          </w:rPr>
+          <w:t>Fig 16.2</w:t>
+        </w:r>
+      </w:hyperlink>
+      <w:r>
+        <w:t>)</w:t>
+      </w:r>
+      <w:bookmarkEnd w:id="47"/>
+      <w:r>
+        <w:t xml:space="preserve"> and the NPC town</w:t>
+      </w:r>
+      <w:r>
+        <w:t xml:space="preserve"> (</w:t>
+      </w:r>
+      <w:hyperlink w:anchor="Town" w:history="1">
+        <w:r>
+          <w:rPr>
+            <w:rStyle w:val="Hyperlink"/>
+          </w:rPr>
+          <w:t>Fig 16.3</w:t>
+        </w:r>
+      </w:hyperlink>
+      <w:r>
+        <w:t>)</w:t>
+      </w:r>
+      <w:r>
+        <w:t xml:space="preserve"> where the player can do their shopping.</w:t>
+      </w:r>
+      <w:r>
+        <w:t xml:space="preserve"> There is also a smaller area, the player house (</w:t>
+      </w:r>
+      <w:hyperlink w:anchor="PlayerHouse" w:history="1">
+        <w:r>
+          <w:rPr>
+            <w:rStyle w:val="Hyperlink"/>
+          </w:rPr>
+          <w:t>Fig 16.4</w:t>
+        </w:r>
+      </w:hyperlink>
+      <w:r>
+        <w:t>).</w:t>
+      </w:r>
+      <w:r>
+        <w:t xml:space="preserve"> </w:t>
       </w:r>
       <w:r>
         <w:t>The game world is surrounded by tall trees and mountains</w:t>
@@ -5677,19 +5996,70 @@
       <w:pPr>
         <w:pStyle w:val="Heading3"/>
       </w:pPr>
-      <w:bookmarkStart w:id="37" w:name="_Toc132656986"/>
+      <w:bookmarkStart w:id="48" w:name="_Toc133350284"/>
       <w:r>
         <w:t>Player Farm</w:t>
       </w:r>
-      <w:bookmarkEnd w:id="37"/>
+      <w:r>
+        <w:t xml:space="preserve"> </w:t>
+      </w:r>
+      <w:r>
+        <w:t>(</w:t>
+      </w:r>
+      <w:hyperlink w:anchor="PlayerFarm" w:history="1">
+        <w:r>
+          <w:rPr>
+            <w:rStyle w:val="Hyperlink"/>
+          </w:rPr>
+          <w:t>Fig 16.1</w:t>
+        </w:r>
+      </w:hyperlink>
+      <w:r>
+        <w:t>)</w:t>
+      </w:r>
+      <w:bookmarkEnd w:id="48"/>
     </w:p>
     <w:p>
       <w:r>
         <w:t>Takes up approximately one third of the map. This is the only area in which the player can create their planting fields. This area contains the player house, a coop, a barn, multiple trees and grass and a table containing all of the necessary tools.</w:t>
       </w:r>
     </w:p>
-    <w:p>
-      <w:pPr>
+    <w:p/>
+    <w:p>
+      <w:pPr>
+        <w:pStyle w:val="Heading3"/>
+      </w:pPr>
+      <w:bookmarkStart w:id="49" w:name="_Toc133350285"/>
+      <w:r>
+        <w:t xml:space="preserve">NPC Estate </w:t>
+      </w:r>
+      <w:r>
+        <w:t>(</w:t>
+      </w:r>
+      <w:hyperlink w:anchor="NPCEstate" w:history="1">
+        <w:r>
+          <w:rPr>
+            <w:rStyle w:val="Hyperlink"/>
+          </w:rPr>
+          <w:t>Fig 16.2</w:t>
+        </w:r>
+      </w:hyperlink>
+      <w:r>
+        <w:t>)</w:t>
+      </w:r>
+      <w:bookmarkEnd w:id="49"/>
+    </w:p>
+    <w:p>
+      <w:pPr>
+        <w:pStyle w:val="ReportGuidelines"/>
+      </w:pPr>
+      <w:r>
+        <w:t>This area contains all the houses belonging to the NPCs. Each NPC has an assigned house. Some of the houses have a car out front. The houses are lined up neatly along a road. The estate is decorated with grass, trees and functional streetlamps.</w:t>
+      </w:r>
+    </w:p>
+    <w:p>
+      <w:pPr>
+        <w:pStyle w:val="ReportGuidelines"/>
         <w:rPr>
           <w:color w:val="E7E6E6"/>
         </w:rPr>
@@ -5697,49 +6067,30 @@
     </w:p>
     <w:p>
       <w:pPr>
-        <w:pStyle w:val="ReportGuidelines"/>
-        <w:rPr>
-          <w:b/>
-          <w:bCs/>
-          <w:i/>
-          <w:iCs/>
-        </w:rPr>
-      </w:pPr>
-      <w:r>
-        <w:rPr>
-          <w:b/>
-          <w:bCs/>
-          <w:i/>
-          <w:iCs/>
-        </w:rPr>
-        <w:t>NPC Estate</w:t>
-      </w:r>
-    </w:p>
-    <w:p>
-      <w:pPr>
-        <w:pStyle w:val="ReportGuidelines"/>
-      </w:pPr>
-      <w:r>
-        <w:t>This area contains all the houses belonging to the NPCs. Each NPC has an assigned house. Some of the houses have a car out front. The houses are lined up neatly along a road. The estate is decorated with grass, trees and functional streetlamps.</w:t>
-      </w:r>
-    </w:p>
-    <w:p>
-      <w:pPr>
-        <w:pStyle w:val="ReportGuidelines"/>
-        <w:rPr>
-          <w:color w:val="E7E6E6"/>
-        </w:rPr>
-      </w:pPr>
-    </w:p>
-    <w:p>
-      <w:pPr>
         <w:pStyle w:val="Heading3"/>
       </w:pPr>
-      <w:bookmarkStart w:id="38" w:name="_Toc132656987"/>
+      <w:bookmarkStart w:id="50" w:name="_Toc133350286"/>
       <w:r>
         <w:t>Town</w:t>
       </w:r>
-      <w:bookmarkEnd w:id="38"/>
+      <w:r>
+        <w:t xml:space="preserve"> </w:t>
+      </w:r>
+      <w:r>
+        <w:t>(</w:t>
+      </w:r>
+      <w:hyperlink w:anchor="Town" w:history="1">
+        <w:r>
+          <w:rPr>
+            <w:rStyle w:val="Hyperlink"/>
+          </w:rPr>
+          <w:t>Fig 16.3</w:t>
+        </w:r>
+      </w:hyperlink>
+      <w:r>
+        <w:t>)</w:t>
+      </w:r>
+      <w:bookmarkEnd w:id="50"/>
     </w:p>
     <w:p>
       <w:r>
@@ -5749,22 +6100,24 @@
     <w:p/>
     <w:p>
       <w:pPr>
-        <w:rPr>
-          <w:b/>
-          <w:bCs/>
-          <w:i/>
-          <w:iCs/>
-        </w:rPr>
-      </w:pPr>
-      <w:r>
-        <w:rPr>
-          <w:b/>
-          <w:bCs/>
-          <w:i/>
-          <w:iCs/>
-        </w:rPr>
-        <w:t>Player House</w:t>
-      </w:r>
+        <w:pStyle w:val="Heading3"/>
+      </w:pPr>
+      <w:bookmarkStart w:id="51" w:name="_Toc133350287"/>
+      <w:r>
+        <w:t>Player House (</w:t>
+      </w:r>
+      <w:hyperlink w:anchor="PlayerHouse" w:history="1">
+        <w:r>
+          <w:rPr>
+            <w:rStyle w:val="Hyperlink"/>
+          </w:rPr>
+          <w:t>Fig 16.4</w:t>
+        </w:r>
+      </w:hyperlink>
+      <w:r>
+        <w:t>)</w:t>
+      </w:r>
+      <w:bookmarkEnd w:id="51"/>
     </w:p>
     <w:p>
       <w:r>
@@ -5781,26 +6134,26 @@
       <w:r>
         <w:br w:type="page"/>
       </w:r>
-      <w:bookmarkStart w:id="39" w:name="_Toc54714008"/>
-      <w:bookmarkStart w:id="40" w:name="_Toc132656988"/>
+      <w:bookmarkStart w:id="52" w:name="_Toc54714008"/>
+      <w:bookmarkStart w:id="53" w:name="_Toc133350288"/>
       <w:r>
         <w:lastRenderedPageBreak/>
         <w:t>Game Characters</w:t>
       </w:r>
-      <w:bookmarkEnd w:id="39"/>
-      <w:bookmarkEnd w:id="40"/>
+      <w:bookmarkEnd w:id="52"/>
+      <w:bookmarkEnd w:id="53"/>
     </w:p>
     <w:p>
       <w:pPr>
         <w:pStyle w:val="Heading2"/>
       </w:pPr>
-      <w:bookmarkStart w:id="41" w:name="_Toc54714009"/>
-      <w:bookmarkStart w:id="42" w:name="_Toc132656989"/>
+      <w:bookmarkStart w:id="54" w:name="_Toc54714009"/>
+      <w:bookmarkStart w:id="55" w:name="_Toc133350289"/>
       <w:r>
         <w:t>Overview</w:t>
       </w:r>
-      <w:bookmarkEnd w:id="41"/>
-      <w:bookmarkEnd w:id="42"/>
+      <w:bookmarkEnd w:id="54"/>
+      <w:bookmarkEnd w:id="55"/>
     </w:p>
     <w:p>
       <w:pPr>
@@ -5822,11 +6175,25 @@
       <w:pPr>
         <w:pStyle w:val="Heading2"/>
       </w:pPr>
-      <w:bookmarkStart w:id="43" w:name="_Toc132656990"/>
+      <w:bookmarkStart w:id="56" w:name="_Toc133350290"/>
       <w:r>
         <w:t>Shop Keepers</w:t>
       </w:r>
-      <w:bookmarkEnd w:id="43"/>
+      <w:r>
+        <w:t xml:space="preserve"> (</w:t>
+      </w:r>
+      <w:hyperlink w:anchor="ShopKeeperNPC" w:history="1">
+        <w:r>
+          <w:rPr>
+            <w:rStyle w:val="Hyperlink"/>
+          </w:rPr>
+          <w:t>Fig 2.1</w:t>
+        </w:r>
+      </w:hyperlink>
+      <w:r>
+        <w:t>)</w:t>
+      </w:r>
+      <w:bookmarkEnd w:id="56"/>
     </w:p>
     <w:p>
       <w:pPr>
@@ -5845,11 +6212,36 @@
       <w:pPr>
         <w:pStyle w:val="Heading2"/>
       </w:pPr>
-      <w:bookmarkStart w:id="44" w:name="_Toc132656991"/>
+      <w:bookmarkStart w:id="57" w:name="_Toc133350291"/>
       <w:r>
         <w:t>Civilian NPCs</w:t>
       </w:r>
-      <w:bookmarkEnd w:id="44"/>
+      <w:r>
+        <w:t xml:space="preserve"> (</w:t>
+      </w:r>
+      <w:hyperlink w:anchor="NPCSchedule" w:history="1">
+        <w:r>
+          <w:rPr>
+            <w:rStyle w:val="Hyperlink"/>
+          </w:rPr>
+          <w:t>Fig 3.1</w:t>
+        </w:r>
+      </w:hyperlink>
+      <w:r>
+        <w:t xml:space="preserve"> and </w:t>
+      </w:r>
+      <w:hyperlink w:anchor="CivilianNPC" w:history="1">
+        <w:r>
+          <w:rPr>
+            <w:rStyle w:val="Hyperlink"/>
+          </w:rPr>
+          <w:t>Fig 4.1</w:t>
+        </w:r>
+      </w:hyperlink>
+      <w:r>
+        <w:t>)</w:t>
+      </w:r>
+      <w:bookmarkEnd w:id="57"/>
     </w:p>
     <w:p>
       <w:r>
@@ -5861,13 +6253,13 @@
       <w:pPr>
         <w:pStyle w:val="Heading1"/>
       </w:pPr>
-      <w:bookmarkStart w:id="45" w:name="_Toc54714012"/>
-      <w:bookmarkStart w:id="46" w:name="_Toc132656992"/>
+      <w:bookmarkStart w:id="58" w:name="_Toc54714012"/>
+      <w:bookmarkStart w:id="59" w:name="_Toc133350292"/>
       <w:r>
         <w:t>User Interface</w:t>
       </w:r>
-      <w:bookmarkEnd w:id="45"/>
-      <w:bookmarkEnd w:id="46"/>
+      <w:bookmarkEnd w:id="58"/>
+      <w:bookmarkEnd w:id="59"/>
     </w:p>
     <w:p>
       <w:pPr>
@@ -5878,13 +6270,13 @@
       <w:pPr>
         <w:pStyle w:val="Heading2"/>
       </w:pPr>
-      <w:bookmarkStart w:id="47" w:name="_Toc54714013"/>
-      <w:bookmarkStart w:id="48" w:name="_Toc132656993"/>
+      <w:bookmarkStart w:id="60" w:name="_Toc54714013"/>
+      <w:bookmarkStart w:id="61" w:name="_Toc133350293"/>
       <w:r>
         <w:t>Overview</w:t>
       </w:r>
-      <w:bookmarkEnd w:id="47"/>
-      <w:bookmarkEnd w:id="48"/>
+      <w:bookmarkEnd w:id="60"/>
+      <w:bookmarkEnd w:id="61"/>
     </w:p>
     <w:p>
       <w:pPr>
@@ -5898,11 +6290,11 @@
       <w:pPr>
         <w:pStyle w:val="Heading3"/>
       </w:pPr>
-      <w:bookmarkStart w:id="49" w:name="_Toc132656994"/>
+      <w:bookmarkStart w:id="62" w:name="_Toc133350294"/>
       <w:r>
         <w:t>Inventory System</w:t>
       </w:r>
-      <w:bookmarkEnd w:id="49"/>
+      <w:bookmarkEnd w:id="62"/>
     </w:p>
     <w:p>
       <w:pPr>
@@ -5932,11 +6324,11 @@
       <w:pPr>
         <w:pStyle w:val="Heading3"/>
       </w:pPr>
-      <w:bookmarkStart w:id="50" w:name="_Toc132656995"/>
+      <w:bookmarkStart w:id="63" w:name="_Toc133350295"/>
       <w:r>
         <w:t>Watch</w:t>
       </w:r>
-      <w:bookmarkEnd w:id="50"/>
+      <w:bookmarkEnd w:id="63"/>
     </w:p>
     <w:p>
       <w:pPr>
@@ -5964,26 +6356,26 @@
       <w:r>
         <w:br w:type="page"/>
       </w:r>
-      <w:bookmarkStart w:id="51" w:name="_Toc54714016"/>
-      <w:bookmarkStart w:id="52" w:name="_Toc132656996"/>
+      <w:bookmarkStart w:id="64" w:name="_Toc54714016"/>
+      <w:bookmarkStart w:id="65" w:name="_Toc133350296"/>
       <w:r>
         <w:lastRenderedPageBreak/>
         <w:t>Weapons</w:t>
       </w:r>
-      <w:bookmarkEnd w:id="51"/>
-      <w:bookmarkEnd w:id="52"/>
+      <w:bookmarkEnd w:id="64"/>
+      <w:bookmarkEnd w:id="65"/>
     </w:p>
     <w:p>
       <w:pPr>
         <w:pStyle w:val="Heading2"/>
       </w:pPr>
-      <w:bookmarkStart w:id="53" w:name="_Toc54714017"/>
-      <w:bookmarkStart w:id="54" w:name="_Toc132656997"/>
+      <w:bookmarkStart w:id="66" w:name="_Toc54714017"/>
+      <w:bookmarkStart w:id="67" w:name="_Toc133350297"/>
       <w:r>
         <w:t>Overview</w:t>
       </w:r>
-      <w:bookmarkEnd w:id="53"/>
-      <w:bookmarkEnd w:id="54"/>
+      <w:bookmarkEnd w:id="66"/>
+      <w:bookmarkEnd w:id="67"/>
     </w:p>
     <w:p>
       <w:pPr>
@@ -6002,25 +6394,25 @@
       <w:pPr>
         <w:pStyle w:val="Heading1"/>
       </w:pPr>
-      <w:bookmarkStart w:id="55" w:name="_Toc54714020"/>
-      <w:bookmarkStart w:id="56" w:name="_Toc132656998"/>
+      <w:bookmarkStart w:id="68" w:name="_Toc54714020"/>
+      <w:bookmarkStart w:id="69" w:name="_Toc133350298"/>
       <w:r>
         <w:t>Sound Effects</w:t>
       </w:r>
-      <w:bookmarkEnd w:id="55"/>
-      <w:bookmarkEnd w:id="56"/>
+      <w:bookmarkEnd w:id="68"/>
+      <w:bookmarkEnd w:id="69"/>
     </w:p>
     <w:p>
       <w:pPr>
         <w:pStyle w:val="Heading2"/>
       </w:pPr>
-      <w:bookmarkStart w:id="57" w:name="_Toc54714021"/>
-      <w:bookmarkStart w:id="58" w:name="_Toc132656999"/>
+      <w:bookmarkStart w:id="70" w:name="_Toc54714021"/>
+      <w:bookmarkStart w:id="71" w:name="_Toc133350299"/>
       <w:r>
         <w:t>Overview</w:t>
       </w:r>
-      <w:bookmarkEnd w:id="57"/>
-      <w:bookmarkEnd w:id="58"/>
+      <w:bookmarkEnd w:id="70"/>
+      <w:bookmarkEnd w:id="71"/>
     </w:p>
     <w:p>
       <w:pPr>
@@ -6045,13 +6437,13 @@
       <w:pPr>
         <w:pStyle w:val="Heading3"/>
       </w:pPr>
-      <w:bookmarkStart w:id="59" w:name="_Toc54714023"/>
-      <w:bookmarkStart w:id="60" w:name="_Toc132657000"/>
+      <w:bookmarkStart w:id="72" w:name="_Toc54714023"/>
+      <w:bookmarkStart w:id="73" w:name="_Toc133350300"/>
       <w:r>
         <w:t>3D Sound</w:t>
       </w:r>
-      <w:bookmarkEnd w:id="59"/>
-      <w:bookmarkEnd w:id="60"/>
+      <w:bookmarkEnd w:id="72"/>
+      <w:bookmarkEnd w:id="73"/>
     </w:p>
     <w:p>
       <w:pPr>
@@ -6073,13 +6465,13 @@
       <w:pPr>
         <w:pStyle w:val="Heading3"/>
       </w:pPr>
-      <w:bookmarkStart w:id="61" w:name="_Toc54714024"/>
-      <w:bookmarkStart w:id="62" w:name="_Toc132657001"/>
+      <w:bookmarkStart w:id="74" w:name="_Toc54714024"/>
+      <w:bookmarkStart w:id="75" w:name="_Toc133350301"/>
       <w:r>
         <w:t>Sound Design</w:t>
       </w:r>
-      <w:bookmarkEnd w:id="61"/>
-      <w:bookmarkEnd w:id="62"/>
+      <w:bookmarkEnd w:id="74"/>
+      <w:bookmarkEnd w:id="75"/>
     </w:p>
     <w:p>
       <w:pPr>
@@ -6102,14 +6494,14 @@
         </w:rPr>
         <w:br w:type="page"/>
       </w:r>
-      <w:bookmarkStart w:id="63" w:name="_Toc54714025"/>
-      <w:bookmarkStart w:id="64" w:name="_Toc132657002"/>
+      <w:bookmarkStart w:id="76" w:name="_Toc54714025"/>
+      <w:bookmarkStart w:id="77" w:name="_Toc133350302"/>
       <w:r>
         <w:lastRenderedPageBreak/>
         <w:t>Single-Player Game</w:t>
       </w:r>
-      <w:bookmarkEnd w:id="63"/>
-      <w:bookmarkEnd w:id="64"/>
+      <w:bookmarkEnd w:id="76"/>
+      <w:bookmarkEnd w:id="77"/>
     </w:p>
     <w:p>
       <w:pPr>
@@ -6120,13 +6512,13 @@
       <w:pPr>
         <w:pStyle w:val="Heading2"/>
       </w:pPr>
-      <w:bookmarkStart w:id="65" w:name="_Toc54714026"/>
-      <w:bookmarkStart w:id="66" w:name="_Toc132657003"/>
+      <w:bookmarkStart w:id="78" w:name="_Toc54714026"/>
+      <w:bookmarkStart w:id="79" w:name="_Toc133350303"/>
       <w:r>
         <w:t>Overview</w:t>
       </w:r>
-      <w:bookmarkEnd w:id="65"/>
-      <w:bookmarkEnd w:id="66"/>
+      <w:bookmarkEnd w:id="78"/>
+      <w:bookmarkEnd w:id="79"/>
     </w:p>
     <w:p>
       <w:pPr>
@@ -6176,13 +6568,13 @@
       <w:pPr>
         <w:pStyle w:val="Heading3"/>
       </w:pPr>
-      <w:bookmarkStart w:id="67" w:name="_Toc54714029"/>
-      <w:bookmarkStart w:id="68" w:name="_Toc132657004"/>
+      <w:bookmarkStart w:id="80" w:name="_Toc54714029"/>
+      <w:bookmarkStart w:id="81" w:name="_Toc133350304"/>
       <w:r>
         <w:t>Story</w:t>
       </w:r>
-      <w:bookmarkEnd w:id="67"/>
-      <w:bookmarkEnd w:id="68"/>
+      <w:bookmarkEnd w:id="80"/>
+      <w:bookmarkEnd w:id="81"/>
     </w:p>
     <w:p>
       <w:pPr>
@@ -6204,13 +6596,13 @@
       <w:pPr>
         <w:pStyle w:val="Heading3"/>
       </w:pPr>
-      <w:bookmarkStart w:id="69" w:name="_Toc54714030"/>
-      <w:bookmarkStart w:id="70" w:name="_Toc132657005"/>
+      <w:bookmarkStart w:id="82" w:name="_Toc54714030"/>
+      <w:bookmarkStart w:id="83" w:name="_Toc133350305"/>
       <w:r>
         <w:t>Hours of Gameplay</w:t>
       </w:r>
-      <w:bookmarkEnd w:id="69"/>
-      <w:bookmarkEnd w:id="70"/>
+      <w:bookmarkEnd w:id="82"/>
+      <w:bookmarkEnd w:id="83"/>
     </w:p>
     <w:p>
       <w:pPr>
@@ -6232,13 +6624,13 @@
       <w:pPr>
         <w:pStyle w:val="Heading3"/>
       </w:pPr>
-      <w:bookmarkStart w:id="71" w:name="_Toc54714031"/>
-      <w:bookmarkStart w:id="72" w:name="_Toc132657006"/>
+      <w:bookmarkStart w:id="84" w:name="_Toc54714031"/>
+      <w:bookmarkStart w:id="85" w:name="_Toc133350306"/>
       <w:r>
         <w:t>Victory Conditions</w:t>
       </w:r>
-      <w:bookmarkEnd w:id="71"/>
-      <w:bookmarkEnd w:id="72"/>
+      <w:bookmarkEnd w:id="84"/>
+      <w:bookmarkEnd w:id="85"/>
     </w:p>
     <w:p>
       <w:pPr>
@@ -6263,13 +6655,13 @@
       <w:pPr>
         <w:pStyle w:val="Heading1"/>
       </w:pPr>
-      <w:bookmarkStart w:id="73" w:name="_Toc54714041"/>
-      <w:bookmarkStart w:id="74" w:name="_Toc132657007"/>
+      <w:bookmarkStart w:id="86" w:name="_Toc54714041"/>
+      <w:bookmarkStart w:id="87" w:name="_Toc133350307"/>
       <w:r>
         <w:t>Character Rendering</w:t>
       </w:r>
-      <w:bookmarkEnd w:id="73"/>
-      <w:bookmarkEnd w:id="74"/>
+      <w:bookmarkEnd w:id="86"/>
+      <w:bookmarkEnd w:id="87"/>
     </w:p>
     <w:p>
       <w:pPr>
@@ -6280,13 +6672,13 @@
       <w:pPr>
         <w:pStyle w:val="Heading2"/>
       </w:pPr>
-      <w:bookmarkStart w:id="75" w:name="_Toc54714042"/>
-      <w:bookmarkStart w:id="76" w:name="_Toc132657008"/>
+      <w:bookmarkStart w:id="88" w:name="_Toc54714042"/>
+      <w:bookmarkStart w:id="89" w:name="_Toc133350308"/>
       <w:r>
         <w:t>Overview</w:t>
       </w:r>
-      <w:bookmarkEnd w:id="75"/>
-      <w:bookmarkEnd w:id="76"/>
+      <w:bookmarkEnd w:id="88"/>
+      <w:bookmarkEnd w:id="89"/>
     </w:p>
     <w:p>
       <w:pPr>
@@ -6311,25 +6703,25 @@
       <w:pPr>
         <w:pStyle w:val="Heading1"/>
       </w:pPr>
-      <w:bookmarkStart w:id="77" w:name="_Toc54714045"/>
-      <w:bookmarkStart w:id="78" w:name="_Toc132657009"/>
+      <w:bookmarkStart w:id="90" w:name="_Toc54714045"/>
+      <w:bookmarkStart w:id="91" w:name="_Toc133350309"/>
       <w:r>
         <w:t>World Editing</w:t>
       </w:r>
-      <w:bookmarkEnd w:id="77"/>
-      <w:bookmarkEnd w:id="78"/>
+      <w:bookmarkEnd w:id="90"/>
+      <w:bookmarkEnd w:id="91"/>
     </w:p>
     <w:p>
       <w:pPr>
         <w:pStyle w:val="Heading2"/>
       </w:pPr>
-      <w:bookmarkStart w:id="79" w:name="_Toc54714046"/>
-      <w:bookmarkStart w:id="80" w:name="_Toc132657010"/>
+      <w:bookmarkStart w:id="92" w:name="_Toc54714046"/>
+      <w:bookmarkStart w:id="93" w:name="_Toc133350310"/>
       <w:r>
         <w:t>Overview</w:t>
       </w:r>
-      <w:bookmarkEnd w:id="79"/>
-      <w:bookmarkEnd w:id="80"/>
+      <w:bookmarkEnd w:id="92"/>
+      <w:bookmarkEnd w:id="93"/>
     </w:p>
     <w:p>
       <w:pPr>
@@ -6341,7 +6733,24 @@
         <w:pStyle w:val="ReportGuidelines"/>
       </w:pPr>
       <w:r>
-        <w:t>The world can be edited from inside the player’s house. The player teleports into the capsule which allows the player to interact with the world map. This world map is how the player changes their environment and moves the buildings.</w:t>
+        <w:t>The world can be edited from inside the player’s house</w:t>
+      </w:r>
+      <w:r>
+        <w:t xml:space="preserve"> (</w:t>
+      </w:r>
+      <w:hyperlink w:anchor="PlayerHouse" w:history="1">
+        <w:r>
+          <w:rPr>
+            <w:rStyle w:val="Hyperlink"/>
+          </w:rPr>
+          <w:t>Fig 16.4</w:t>
+        </w:r>
+      </w:hyperlink>
+      <w:r>
+        <w:t>)</w:t>
+      </w:r>
+      <w:r>
+        <w:t>. The player teleports into the capsule which allows the player to interact with the world map. This world map is how the player changes their environment and moves the buildings.</w:t>
       </w:r>
     </w:p>
     <w:p>
@@ -6353,12 +6762,12 @@
       <w:pPr>
         <w:pStyle w:val="Heading3"/>
       </w:pPr>
-      <w:bookmarkStart w:id="81" w:name="_Toc132657011"/>
+      <w:bookmarkStart w:id="94" w:name="_Toc133350311"/>
       <w:r>
         <w:lastRenderedPageBreak/>
         <w:t>Environment Editing</w:t>
       </w:r>
-      <w:bookmarkEnd w:id="81"/>
+      <w:bookmarkEnd w:id="94"/>
     </w:p>
     <w:p>
       <w:pPr>
@@ -6380,11 +6789,11 @@
       <w:pPr>
         <w:pStyle w:val="Heading3"/>
       </w:pPr>
-      <w:bookmarkStart w:id="82" w:name="_Toc132657012"/>
+      <w:bookmarkStart w:id="95" w:name="_Toc133350312"/>
       <w:r>
         <w:t>NPC Editing</w:t>
       </w:r>
-      <w:bookmarkEnd w:id="82"/>
+      <w:bookmarkEnd w:id="95"/>
     </w:p>
     <w:p>
       <w:pPr>
@@ -9476,7 +9885,6 @@
   <w:style w:type="character" w:default="1" w:styleId="DefaultParagraphFont">
     <w:name w:val="Default Paragraph Font"/>
     <w:uiPriority w:val="1"/>
-    <w:semiHidden/>
     <w:unhideWhenUsed/>
   </w:style>
   <w:style w:type="table" w:default="1" w:styleId="TableNormal">

</xml_diff>